<commit_message>
fixes to documentation. Closes #45, #38
</commit_message>
<xml_diff>
--- a/source/meta/kernel-4.1/doc/DataCite-MetadataKernel_v4.1.docx
+++ b/source/meta/kernel-4.1/doc/DataCite-MetadataKernel_v4.1.docx
@@ -1,6 +1,6 @@
 
 <file path=word/document.xml><?xml version="1.0" encoding="utf-8"?>
-<w:document xmlns:wpc="http://schemas.microsoft.com/office/word/2010/wordprocessingCanvas" xmlns:mo="http://schemas.microsoft.com/office/mac/office/2008/main" xmlns:mc="http://schemas.openxmlformats.org/markup-compatibility/2006" xmlns:mv="urn:schemas-microsoft-com:mac:vml" xmlns:o="urn:schemas-microsoft-com:office:office" xmlns:r="http://schemas.openxmlformats.org/officeDocument/2006/relationships" xmlns:m="http://schemas.openxmlformats.org/officeDocument/2006/math" xmlns:v="urn:schemas-microsoft-com:vml" xmlns:wp14="http://schemas.microsoft.com/office/word/2010/wordprocessingDrawing" xmlns:wp="http://schemas.openxmlformats.org/drawingml/2006/wordprocessingDrawing" xmlns:w10="urn:schemas-microsoft-com:office:word" xmlns:w="http://schemas.openxmlformats.org/wordprocessingml/2006/main" xmlns:w14="http://schemas.microsoft.com/office/word/2010/wordml" xmlns:w15="http://schemas.microsoft.com/office/word/2012/wordml" xmlns:wpg="http://schemas.microsoft.com/office/word/2010/wordprocessingGroup" xmlns:wpi="http://schemas.microsoft.com/office/word/2010/wordprocessingInk" xmlns:wne="http://schemas.microsoft.com/office/word/2006/wordml" xmlns:wps="http://schemas.microsoft.com/office/word/2010/wordprocessingShape" mc:Ignorable="w14 w15 wp14">
+<w:document xmlns:wpc="http://schemas.microsoft.com/office/word/2010/wordprocessingCanvas" xmlns:cx="http://schemas.microsoft.com/office/drawing/2014/chartex" xmlns:cx1="http://schemas.microsoft.com/office/drawing/2015/9/8/chartex" xmlns:cx2="http://schemas.microsoft.com/office/drawing/2015/10/21/chartex" xmlns:cx3="http://schemas.microsoft.com/office/drawing/2016/5/9/chartex" xmlns:cx4="http://schemas.microsoft.com/office/drawing/2016/5/10/chartex" xmlns:cx5="http://schemas.microsoft.com/office/drawing/2016/5/11/chartex" xmlns:cx6="http://schemas.microsoft.com/office/drawing/2016/5/12/chartex" xmlns:cx7="http://schemas.microsoft.com/office/drawing/2016/5/13/chartex" xmlns:cx8="http://schemas.microsoft.com/office/drawing/2016/5/14/chartex" xmlns:mc="http://schemas.openxmlformats.org/markup-compatibility/2006" xmlns:aink="http://schemas.microsoft.com/office/drawing/2016/ink" xmlns:am3d="http://schemas.microsoft.com/office/drawing/2017/model3d" xmlns:o="urn:schemas-microsoft-com:office:office" xmlns:r="http://schemas.openxmlformats.org/officeDocument/2006/relationships" xmlns:m="http://schemas.openxmlformats.org/officeDocument/2006/math" xmlns:v="urn:schemas-microsoft-com:vml" xmlns:wp14="http://schemas.microsoft.com/office/word/2010/wordprocessingDrawing" xmlns:wp="http://schemas.openxmlformats.org/drawingml/2006/wordprocessingDrawing" xmlns:w10="urn:schemas-microsoft-com:office:word" xmlns:w="http://schemas.openxmlformats.org/wordprocessingml/2006/main" xmlns:w14="http://schemas.microsoft.com/office/word/2010/wordml" xmlns:w15="http://schemas.microsoft.com/office/word/2012/wordml" xmlns:w16cid="http://schemas.microsoft.com/office/word/2016/wordml/cid" xmlns:w16se="http://schemas.microsoft.com/office/word/2015/wordml/symex" xmlns:wpg="http://schemas.microsoft.com/office/word/2010/wordprocessingGroup" xmlns:wpi="http://schemas.microsoft.com/office/word/2010/wordprocessingInk" xmlns:wne="http://schemas.microsoft.com/office/word/2006/wordml" xmlns:wps="http://schemas.microsoft.com/office/word/2010/wordprocessingShape" mc:Ignorable="w14 w15 w16se w16cid wp14">
   <w:background w:color="FFFFFF"/>
   <w:body>
     <w:p>
@@ -8,10 +8,12 @@
       <w:bookmarkStart w:id="1" w:name="_GoBack"/>
       <w:bookmarkEnd w:id="0"/>
       <w:bookmarkEnd w:id="1"/>
+    </w:p>
+    <w:p>
       <w:r>
         <w:rPr>
           <w:noProof/>
-          <w:lang w:val="de-DE" w:eastAsia="de-DE"/>
+          <w:lang w:val="en-US"/>
         </w:rPr>
         <w:drawing>
           <wp:inline distT="114300" distB="114300" distL="114300" distR="114300" wp14:anchorId="04AAACF3" wp14:editId="22B99AF4">
@@ -170,21 +172,6 @@
           <w:sz w:val="20"/>
           <w:szCs w:val="20"/>
         </w:rPr>
-        <w:t>Amy Barton, Purdue University Library</w:t>
-      </w:r>
-    </w:p>
-    <w:p>
-      <w:pPr>
-        <w:rPr>
-          <w:sz w:val="20"/>
-          <w:szCs w:val="20"/>
-        </w:rPr>
-      </w:pPr>
-      <w:r>
-        <w:rPr>
-          <w:sz w:val="20"/>
-          <w:szCs w:val="20"/>
-        </w:rPr>
         <w:t>Noris Birt, NRC/CISTI</w:t>
       </w:r>
     </w:p>
@@ -245,6 +232,28 @@
           <w:sz w:val="20"/>
           <w:szCs w:val="20"/>
         </w:rPr>
+        <w:t>Amy Hatfield Hart</w:t>
+      </w:r>
+      <w:r>
+        <w:rPr>
+          <w:sz w:val="20"/>
+          <w:szCs w:val="20"/>
+        </w:rPr>
+        <w:t>, Purdue University Library</w:t>
+      </w:r>
+    </w:p>
+    <w:p>
+      <w:pPr>
+        <w:rPr>
+          <w:sz w:val="20"/>
+          <w:szCs w:val="20"/>
+        </w:rPr>
+      </w:pPr>
+      <w:r>
+        <w:rPr>
+          <w:sz w:val="20"/>
+          <w:szCs w:val="20"/>
+        </w:rPr>
         <w:t xml:space="preserve">Wim Hugo, South African Environmental Observation Network - SAEON </w:t>
       </w:r>
     </w:p>
@@ -267,7 +276,6 @@
       <w:pPr>
         <w:rPr>
           <w:rFonts w:cs="Arial"/>
-          <w:color w:val="000080"/>
           <w:sz w:val="20"/>
           <w:szCs w:val="20"/>
         </w:rPr>
@@ -275,7 +283,6 @@
       <w:r>
         <w:rPr>
           <w:rFonts w:cs="Arial"/>
-          <w:color w:val="000080"/>
           <w:sz w:val="20"/>
           <w:szCs w:val="20"/>
         </w:rPr>
@@ -339,6 +346,7 @@
           <w:sz w:val="20"/>
           <w:szCs w:val="20"/>
         </w:rPr>
+        <w:lastRenderedPageBreak/>
         <w:t>Lisa Zolly, USGS</w:t>
       </w:r>
     </w:p>
@@ -359,7 +367,6 @@
           <w:sz w:val="28"/>
           <w:szCs w:val="28"/>
         </w:rPr>
-        <w:lastRenderedPageBreak/>
         <w:t>Contents</w:t>
       </w:r>
       <w:r>
@@ -407,7 +414,7 @@
       <w:hyperlink w:anchor="_Toc494115590" w:history="1">
         <w:r>
           <w:rPr>
-            <w:rStyle w:val="Link"/>
+            <w:rStyle w:val="Hyperlink"/>
             <w:noProof/>
           </w:rPr>
           <w:t>Introduction</w:t>
@@ -476,7 +483,7 @@
       <w:hyperlink w:anchor="_Toc494115591" w:history="1">
         <w:r>
           <w:rPr>
-            <w:rStyle w:val="Link"/>
+            <w:rStyle w:val="Hyperlink"/>
             <w:noProof/>
           </w:rPr>
           <w:t>The DataCite Consortium</w:t>
@@ -545,7 +552,7 @@
       <w:hyperlink w:anchor="_Toc494115592" w:history="1">
         <w:r>
           <w:rPr>
-            <w:rStyle w:val="Link"/>
+            <w:rStyle w:val="Hyperlink"/>
             <w:noProof/>
           </w:rPr>
           <w:t>DataCite Community Participation</w:t>
@@ -614,7 +621,7 @@
       <w:hyperlink w:anchor="_Toc494115593" w:history="1">
         <w:r>
           <w:rPr>
-            <w:rStyle w:val="Link"/>
+            <w:rStyle w:val="Hyperlink"/>
             <w:noProof/>
           </w:rPr>
           <w:t>The Metadata Schema</w:t>
@@ -683,7 +690,7 @@
       <w:hyperlink w:anchor="_Toc494115594" w:history="1">
         <w:r>
           <w:rPr>
-            <w:rStyle w:val="Link"/>
+            <w:rStyle w:val="Hyperlink"/>
             <w:noProof/>
           </w:rPr>
           <w:t>Version 4.1 Update</w:t>
@@ -752,7 +759,7 @@
       <w:hyperlink w:anchor="_Toc494115595" w:history="1">
         <w:r>
           <w:rPr>
-            <w:rStyle w:val="Link"/>
+            <w:rStyle w:val="Hyperlink"/>
             <w:noProof/>
           </w:rPr>
           <w:t>DataCite Metadata Properties</w:t>
@@ -821,7 +828,7 @@
       <w:hyperlink w:anchor="_Toc494115596" w:history="1">
         <w:r>
           <w:rPr>
-            <w:rStyle w:val="Link"/>
+            <w:rStyle w:val="Hyperlink"/>
             <w:noProof/>
           </w:rPr>
           <w:t>Overview</w:t>
@@ -890,7 +897,7 @@
       <w:hyperlink w:anchor="_Toc494115597" w:history="1">
         <w:r>
           <w:rPr>
-            <w:rStyle w:val="Link"/>
+            <w:rStyle w:val="Hyperlink"/>
             <w:noProof/>
           </w:rPr>
           <w:t>Citation</w:t>
@@ -959,7 +966,7 @@
       <w:hyperlink w:anchor="_Toc494115598" w:history="1">
         <w:r>
           <w:rPr>
-            <w:rStyle w:val="Link"/>
+            <w:rStyle w:val="Hyperlink"/>
             <w:noProof/>
           </w:rPr>
           <w:t>DataCite Properties</w:t>
@@ -1028,7 +1035,7 @@
       <w:hyperlink w:anchor="_Toc494115599" w:history="1">
         <w:r>
           <w:rPr>
-            <w:rStyle w:val="Link"/>
+            <w:rStyle w:val="Hyperlink"/>
             <w:noProof/>
           </w:rPr>
           <w:t>XML Examples</w:t>
@@ -1072,7 +1079,7 @@
             <w:noProof/>
             <w:webHidden/>
           </w:rPr>
-          <w:t>35</w:t>
+          <w:t>34</w:t>
         </w:r>
         <w:r>
           <w:rPr>
@@ -1097,7 +1104,7 @@
       <w:hyperlink w:anchor="_Toc494115600" w:history="1">
         <w:r>
           <w:rPr>
-            <w:rStyle w:val="Link"/>
+            <w:rStyle w:val="Hyperlink"/>
             <w:noProof/>
           </w:rPr>
           <w:t>XML Schema</w:t>
@@ -1141,7 +1148,7 @@
             <w:noProof/>
             <w:webHidden/>
           </w:rPr>
-          <w:t>35</w:t>
+          <w:t>34</w:t>
         </w:r>
         <w:r>
           <w:rPr>
@@ -1166,7 +1173,7 @@
       <w:hyperlink w:anchor="_Toc494115601" w:history="1">
         <w:r>
           <w:rPr>
-            <w:rStyle w:val="Link"/>
+            <w:rStyle w:val="Hyperlink"/>
             <w:noProof/>
           </w:rPr>
           <w:t>Other DataCite Services</w:t>
@@ -1210,7 +1217,7 @@
             <w:noProof/>
             <w:webHidden/>
           </w:rPr>
-          <w:t>35</w:t>
+          <w:t>34</w:t>
         </w:r>
         <w:r>
           <w:rPr>
@@ -1235,7 +1242,7 @@
       <w:hyperlink w:anchor="_Toc494115602" w:history="1">
         <w:r>
           <w:rPr>
-            <w:rStyle w:val="Link"/>
+            <w:rStyle w:val="Hyperlink"/>
             <w:noProof/>
           </w:rPr>
           <w:t>Appendices</w:t>
@@ -1279,7 +1286,7 @@
             <w:noProof/>
             <w:webHidden/>
           </w:rPr>
-          <w:t>36</w:t>
+          <w:t>35</w:t>
         </w:r>
         <w:r>
           <w:rPr>
@@ -1304,7 +1311,7 @@
       <w:hyperlink w:anchor="_Toc494115603" w:history="1">
         <w:r>
           <w:rPr>
-            <w:rStyle w:val="Link"/>
+            <w:rStyle w:val="Hyperlink"/>
             <w:noProof/>
           </w:rPr>
           <w:t>Appendix 1: Controlled List Definitions</w:t>
@@ -1348,7 +1355,7 @@
             <w:noProof/>
             <w:webHidden/>
           </w:rPr>
-          <w:t>36</w:t>
+          <w:t>35</w:t>
         </w:r>
         <w:r>
           <w:rPr>
@@ -1373,7 +1380,7 @@
       <w:hyperlink w:anchor="_Toc494115604" w:history="1">
         <w:r>
           <w:rPr>
-            <w:rStyle w:val="Link"/>
+            <w:rStyle w:val="Hyperlink"/>
             <w:noProof/>
           </w:rPr>
           <w:t>Appendix 2: Earlier Version Update Notes</w:t>
@@ -1417,7 +1424,7 @@
             <w:noProof/>
             <w:webHidden/>
           </w:rPr>
-          <w:t>59</w:t>
+          <w:t>58</w:t>
         </w:r>
         <w:r>
           <w:rPr>
@@ -1442,7 +1449,7 @@
       <w:hyperlink w:anchor="_Toc494115605" w:history="1">
         <w:r>
           <w:rPr>
-            <w:rStyle w:val="Link"/>
+            <w:rStyle w:val="Hyperlink"/>
             <w:noProof/>
           </w:rPr>
           <w:t>Appendix 3: Standard values for unknown information</w:t>
@@ -1486,7 +1493,7 @@
             <w:noProof/>
             <w:webHidden/>
           </w:rPr>
-          <w:t>65</w:t>
+          <w:t>64</w:t>
         </w:r>
         <w:r>
           <w:rPr>
@@ -1511,7 +1518,7 @@
       <w:hyperlink w:anchor="_Toc494115606" w:history="1">
         <w:r>
           <w:rPr>
-            <w:rStyle w:val="Link"/>
+            <w:rStyle w:val="Hyperlink"/>
             <w:noProof/>
           </w:rPr>
           <w:t>Appendix 4: Version 4.1 Changes in support of software citation</w:t>
@@ -1555,7 +1562,7 @@
             <w:noProof/>
             <w:webHidden/>
           </w:rPr>
-          <w:t>66</w:t>
+          <w:t>65</w:t>
         </w:r>
         <w:r>
           <w:rPr>
@@ -1580,7 +1587,7 @@
       <w:hyperlink w:anchor="_Toc494115607" w:history="1">
         <w:r>
           <w:rPr>
-            <w:rStyle w:val="Link"/>
+            <w:rStyle w:val="Hyperlink"/>
             <w:noProof/>
           </w:rPr>
           <w:t>Appendix 5: FORCE11 Software Citation Principles Mapping</w:t>
@@ -1624,7 +1631,7 @@
             <w:noProof/>
             <w:webHidden/>
           </w:rPr>
-          <w:t>69</w:t>
+          <w:t>68</w:t>
         </w:r>
         <w:r>
           <w:rPr>
@@ -1843,7 +1850,7 @@
       <w:hyperlink r:id="rId9" w:history="1">
         <w:r>
           <w:rPr>
-            <w:rStyle w:val="Link"/>
+            <w:rStyle w:val="Hyperlink"/>
           </w:rPr>
           <w:t>DataCite’s mission</w:t>
         </w:r>
@@ -1854,7 +1861,7 @@
       <w:hyperlink w:anchor="_DataCite_Metadata_Properties" w:history="1">
         <w:r>
           <w:rPr>
-            <w:rStyle w:val="Link"/>
+            <w:rStyle w:val="Hyperlink"/>
           </w:rPr>
           <w:t>DataCite Metadata Properties</w:t>
         </w:r>
@@ -1898,31 +1905,10 @@
       <w:r>
         <w:t xml:space="preserve"> </w:t>
       </w:r>
-      <w:r>
-        <w:fldChar w:fldCharType="begin"/>
-      </w:r>
-      <w:r>
-        <w:instrText xml:space="preserve"> REF Appendix4 \h </w:instrText>
-      </w:r>
-      <w:r>
-        <w:instrText xml:space="preserve"> \* MERGEFORMAT </w:instrText>
-      </w:r>
-      <w:r>
-        <w:fldChar w:fldCharType="separate"/>
-      </w:r>
-      <w:r>
-        <w:rPr>
-          <w:b/>
-        </w:rPr>
-        <w:t xml:space="preserve"> </w:t>
-      </w:r>
-      <w:r>
-        <w:fldChar w:fldCharType="end"/>
-      </w:r>
       <w:hyperlink w:anchor="Appendix4" w:history="1">
         <w:r>
           <w:rPr>
-            <w:rStyle w:val="Link"/>
+            <w:rStyle w:val="Hyperlink"/>
           </w:rPr>
           <w:t>Appendix 4</w:t>
         </w:r>
@@ -1936,7 +1922,7 @@
       <w:hyperlink w:anchor="_Appendix_5:_FORCE11" w:history="1">
         <w:r>
           <w:rPr>
-            <w:rStyle w:val="Link"/>
+            <w:rStyle w:val="Hyperlink"/>
           </w:rPr>
           <w:t>Appendix 5</w:t>
         </w:r>
@@ -1960,7 +1946,7 @@
       <w:r>
         <w:t xml:space="preserve">For a list of all changes, see </w:t>
       </w:r>
-      <w:hyperlink w:anchor="2s8eyo1">
+      <w:hyperlink w:anchor="_Version_4.1_Update">
         <w:r>
           <w:rPr>
             <w:color w:val="0000FF"/>
@@ -2008,12 +1994,14 @@
       <w:pPr>
         <w:pStyle w:val="berschrift2"/>
       </w:pPr>
-      <w:bookmarkStart w:id="6" w:name="_Toc494115594"/>
+      <w:bookmarkStart w:id="6" w:name="_Version_4.1_Update"/>
+      <w:bookmarkStart w:id="7" w:name="_Toc494115594"/>
+      <w:bookmarkEnd w:id="6"/>
       <w:r>
         <w:lastRenderedPageBreak/>
         <w:t>Version 4.1 Update</w:t>
       </w:r>
-      <w:bookmarkEnd w:id="6"/>
+      <w:bookmarkEnd w:id="7"/>
     </w:p>
     <w:p>
       <w:r>
@@ -2077,7 +2065,10 @@
         <w:contextualSpacing/>
       </w:pPr>
       <w:r>
-        <w:t>Addition of new subproperty for dateType</w:t>
+        <w:t>Addition</w:t>
+      </w:r>
+      <w:r>
+        <w:t xml:space="preserve"> of new subproperty for Date</w:t>
       </w:r>
     </w:p>
     <w:p>
@@ -2487,24 +2478,24 @@
       <w:pPr>
         <w:pStyle w:val="berschrift1"/>
       </w:pPr>
-      <w:bookmarkStart w:id="7" w:name="_DataCite_Metadata_Properties"/>
-      <w:bookmarkStart w:id="8" w:name="_Toc494115595"/>
-      <w:bookmarkEnd w:id="7"/>
+      <w:bookmarkStart w:id="8" w:name="_DataCite_Metadata_Properties"/>
+      <w:bookmarkStart w:id="9" w:name="_Toc494115595"/>
+      <w:bookmarkEnd w:id="8"/>
       <w:r>
         <w:lastRenderedPageBreak/>
         <w:t>DataCite Metadata Properties</w:t>
       </w:r>
-      <w:bookmarkEnd w:id="8"/>
+      <w:bookmarkEnd w:id="9"/>
     </w:p>
     <w:p>
       <w:pPr>
         <w:pStyle w:val="berschrift2"/>
       </w:pPr>
-      <w:bookmarkStart w:id="9" w:name="_Toc494115596"/>
+      <w:bookmarkStart w:id="10" w:name="_Toc494115596"/>
       <w:r>
         <w:t>Overview</w:t>
       </w:r>
-      <w:bookmarkEnd w:id="9"/>
+      <w:bookmarkEnd w:id="10"/>
     </w:p>
     <w:p>
       <w:pPr>
@@ -2524,7 +2515,7 @@
       <w:r>
         <w:t xml:space="preserve">the </w:t>
       </w:r>
-      <w:hyperlink w:anchor="z337ya">
+      <w:hyperlink w:anchor="_DataCite_Properties">
         <w:r>
           <w:rPr>
             <w:color w:val="0000FF"/>
@@ -2639,7 +2630,7 @@
       <w:hyperlink w:anchor="Table1" w:history="1">
         <w:r>
           <w:rPr>
-            <w:rStyle w:val="Link"/>
+            <w:rStyle w:val="Hyperlink"/>
           </w:rPr>
           <w:t>Table 1</w:t>
         </w:r>
@@ -2663,7 +2654,7 @@
       <w:r>
         <w:t xml:space="preserve"> supplied when submitting DataCite metadata. The properties listed in </w:t>
       </w:r>
-      <w:hyperlink w:anchor="1ksv4uv">
+      <w:hyperlink w:anchor="Table2">
         <w:r>
           <w:rPr>
             <w:color w:val="0000FF"/>
@@ -2967,7 +2958,7 @@
       <w:r>
         <w:t xml:space="preserve"> (see </w:t>
       </w:r>
-      <w:hyperlink w:anchor="z337ya">
+      <w:hyperlink w:anchor="_DataCite_Properties">
         <w:r>
           <w:rPr>
             <w:color w:val="0000FF"/>
@@ -2999,7 +2990,7 @@
       <w:pPr>
         <w:spacing w:after="0"/>
       </w:pPr>
-      <w:bookmarkStart w:id="10" w:name="Table1"/>
+      <w:bookmarkStart w:id="11" w:name="Table1"/>
       <w:r>
         <w:rPr>
           <w:color w:val="4F81BD"/>
@@ -3036,7 +3027,7 @@
               <w:bottom w:val="single" w:sz="4" w:space="0" w:color="000000"/>
             </w:tcBorders>
           </w:tcPr>
-          <w:bookmarkEnd w:id="10"/>
+          <w:bookmarkEnd w:id="11"/>
           <w:p>
             <w:r>
               <w:rPr>
@@ -3381,7 +3372,7 @@
       <w:pPr>
         <w:spacing w:after="0"/>
       </w:pPr>
-      <w:bookmarkStart w:id="11" w:name="Table2"/>
+      <w:bookmarkStart w:id="12" w:name="Table2"/>
       <w:r>
         <w:rPr>
           <w:color w:val="4F81BD"/>
@@ -3422,7 +3413,7 @@
               <w:bottom w:val="single" w:sz="4" w:space="0" w:color="000000"/>
             </w:tcBorders>
           </w:tcPr>
-          <w:bookmarkEnd w:id="11"/>
+          <w:bookmarkEnd w:id="12"/>
           <w:p>
             <w:r>
               <w:rPr>
@@ -4121,8 +4112,8 @@
           <w:szCs w:val="26"/>
         </w:rPr>
       </w:pPr>
-      <w:bookmarkStart w:id="12" w:name="_2jxsxqh" w:colFirst="0" w:colLast="0"/>
-      <w:bookmarkEnd w:id="12"/>
+      <w:bookmarkStart w:id="13" w:name="_2jxsxqh" w:colFirst="0" w:colLast="0"/>
+      <w:bookmarkEnd w:id="13"/>
       <w:r>
         <w:br w:type="page"/>
       </w:r>
@@ -4131,12 +4122,12 @@
       <w:pPr>
         <w:pStyle w:val="berschrift2"/>
       </w:pPr>
-      <w:bookmarkStart w:id="13" w:name="_Toc494115597"/>
+      <w:bookmarkStart w:id="14" w:name="_Toc494115597"/>
       <w:r>
         <w:lastRenderedPageBreak/>
         <w:t>Citation</w:t>
       </w:r>
-      <w:bookmarkEnd w:id="13"/>
+      <w:bookmarkEnd w:id="14"/>
     </w:p>
     <w:p>
       <w:r>
@@ -4236,13 +4227,7 @@
         <w:ind w:hanging="360"/>
       </w:pPr>
       <w:r>
-        <w:rPr>
-          <w:lang w:val="de-DE"/>
-        </w:rPr>
-        <w:t xml:space="preserve">Geofon operator (2009): GEFON event gfz2009kciu (NW Balkan Region). GeoForschungsZentrum Potsdam (GFZ). </w:t>
-      </w:r>
-      <w:r>
-        <w:t xml:space="preserve">(dataset). </w:t>
+        <w:t xml:space="preserve">Geofon operator (2009): GEFON event gfz2009kciu (NW Balkan Region). GeoForschungsZentrum Potsdam (GFZ). (dataset). </w:t>
       </w:r>
       <w:hyperlink r:id="rId13">
         <w:r>
@@ -4351,15 +4336,7 @@
       </w:r>
       <w:r>
         <w:br/>
-        <w:t xml:space="preserve">Data Request </w:t>
-      </w:r>
-      <w:proofErr w:type="gramStart"/>
-      <w:r>
-        <w:t>T.Jansen</w:t>
-      </w:r>
-      <w:proofErr w:type="gramEnd"/>
-      <w:r>
-        <w:t>; SAHFOS; Work published 2014 via SAHFOS ; Area Def: 54-65°N, 0-45°W. Temporal Def: 1980-2012 (April-August) Taxonomic Def: All zooplankton; (dataset). https://doi.org/10.7487/2014.15.1.1</w:t>
+        <w:t>Data Request T.Jansen; SAHFOS; Work published 2014 via SAHFOS ; Area Def: 54-65°N, 0-45°W. Temporal Def: 1980-2012 (April-August) Taxonomic Def: All zooplankton; (dataset). https://doi.org/10.7487/2014.15.1.1</w:t>
       </w:r>
     </w:p>
     <w:p>
@@ -4523,14 +4500,16 @@
       <w:pPr>
         <w:pStyle w:val="berschrift2"/>
       </w:pPr>
-      <w:bookmarkStart w:id="14" w:name="_Toc494115598"/>
+      <w:bookmarkStart w:id="15" w:name="_DataCite_Properties"/>
+      <w:bookmarkStart w:id="16" w:name="_Toc494115598"/>
+      <w:bookmarkEnd w:id="15"/>
       <w:r>
         <w:t>DataCite Properties</w:t>
       </w:r>
-      <w:bookmarkEnd w:id="14"/>
-    </w:p>
-    <w:p>
-      <w:hyperlink w:anchor="1y810tw">
+      <w:bookmarkEnd w:id="16"/>
+    </w:p>
+    <w:p>
+      <w:hyperlink w:anchor="Table3">
         <w:r>
           <w:rPr>
             <w:color w:val="0000FF"/>
@@ -4563,7 +4542,7 @@
       <w:hyperlink w:anchor="Appenx3" w:history="1">
         <w:r>
           <w:rPr>
-            <w:rStyle w:val="Link"/>
+            <w:rStyle w:val="Hyperlink"/>
           </w:rPr>
           <w:t>Appendix 3</w:t>
         </w:r>
@@ -4571,7 +4550,7 @@
       <w:r>
         <w:t xml:space="preserve">, </w:t>
       </w:r>
-      <w:hyperlink w:anchor="3tbugp1">
+      <w:hyperlink w:anchor="Table11">
         <w:r>
           <w:rPr>
             <w:color w:val="0000FF"/>
@@ -4583,7 +4562,7 @@
       <w:r>
         <w:t xml:space="preserve">. In </w:t>
       </w:r>
-      <w:hyperlink w:anchor="3whwml4">
+      <w:hyperlink w:anchor="Table4">
         <w:r>
           <w:rPr>
             <w:color w:val="0000FF"/>
@@ -4619,15 +4598,7 @@
     </w:p>
     <w:p>
       <w:r>
-        <w:t xml:space="preserve">Throughout this document, a naming convention has been used for all properties and sub-properties as follows: properties begin with a capital letter, whereas sub-properties begin with a </w:t>
-      </w:r>
-      <w:proofErr w:type="gramStart"/>
-      <w:r>
-        <w:t>lower case</w:t>
-      </w:r>
-      <w:proofErr w:type="gramEnd"/>
-      <w:r>
-        <w:t xml:space="preserve"> letter. If the name is a compound of more than one word, subsequent words begin with capital letters.</w:t>
+        <w:t>Throughout this document, a naming convention has been used for all properties and sub-properties as follows: properties begin with a capital letter, whereas sub-properties begin with a lower case letter. If the name is a compound of more than one word, subsequent words begin with capital letters.</w:t>
       </w:r>
       <w:r>
         <w:rPr>
@@ -4655,7 +4626,7 @@
       <w:r>
         <w:t xml:space="preserve"> and </w:t>
       </w:r>
-      <w:hyperlink w:anchor="1ksv4uv">
+      <w:hyperlink w:anchor="Table2">
         <w:r>
           <w:rPr>
             <w:color w:val="0000FF"/>
@@ -4673,7 +4644,7 @@
       <w:r>
         <w:t xml:space="preserve"> </w:t>
       </w:r>
-      <w:hyperlink w:anchor="1y810tw">
+      <w:hyperlink w:anchor="Table3">
         <w:r>
           <w:rPr>
             <w:color w:val="0000FF"/>
@@ -4685,7 +4656,7 @@
       <w:r>
         <w:t xml:space="preserve"> and </w:t>
       </w:r>
-      <w:hyperlink w:anchor="3whwml4">
+      <w:hyperlink w:anchor="Table4">
         <w:r>
           <w:rPr>
             <w:color w:val="0000FF"/>
@@ -4760,15 +4731,7 @@
     </w:p>
     <w:p>
       <w:r>
-        <w:t xml:space="preserve">XML provides an </w:t>
-      </w:r>
-      <w:proofErr w:type="gramStart"/>
-      <w:r>
-        <w:t>xml:lang</w:t>
-      </w:r>
-      <w:proofErr w:type="gramEnd"/>
-      <w:r>
-        <w:t xml:space="preserve"> attribute</w:t>
+        <w:t>XML provides an xml:lang attribute</w:t>
       </w:r>
       <w:r>
         <w:rPr>
@@ -4825,7 +4788,7 @@
       <w:pPr>
         <w:spacing w:after="0"/>
       </w:pPr>
-      <w:bookmarkStart w:id="15" w:name="Table3"/>
+      <w:bookmarkStart w:id="17" w:name="Table3"/>
       <w:r>
         <w:rPr>
           <w:color w:val="4F81BD"/>
@@ -4866,7 +4829,7 @@
             <w:tcW w:w="724" w:type="dxa"/>
             <w:shd w:val="clear" w:color="auto" w:fill="FFFFFF"/>
           </w:tcPr>
-          <w:bookmarkEnd w:id="15"/>
+          <w:bookmarkEnd w:id="17"/>
           <w:p>
             <w:r>
               <w:rPr>
@@ -5429,7 +5392,13 @@
                 <w:szCs w:val="20"/>
               </w:rPr>
               <w:br/>
-              <w:t>Organisational</w:t>
+            </w:r>
+            <w:r>
+              <w:rPr>
+                <w:sz w:val="20"/>
+                <w:szCs w:val="20"/>
+              </w:rPr>
+              <w:t>Organizational</w:t>
             </w:r>
             <w:r>
               <w:rPr>
@@ -5449,114 +5418,90 @@
             <w:shd w:val="clear" w:color="auto" w:fill="D9D9D9"/>
           </w:tcPr>
           <w:p>
-            <w:pPr>
+            <w:r>
               <w:rPr>
                 <w:sz w:val="18"/>
                 <w:szCs w:val="18"/>
               </w:rPr>
-            </w:pPr>
-            <w:r>
+              <w:lastRenderedPageBreak/>
+              <w:t>2.2</w:t>
+            </w:r>
+          </w:p>
+        </w:tc>
+        <w:tc>
+          <w:tcPr>
+            <w:tcW w:w="2258" w:type="dxa"/>
+            <w:shd w:val="clear" w:color="auto" w:fill="D9D9D9"/>
+          </w:tcPr>
+          <w:p>
+            <w:r>
+              <w:rPr>
+                <w:sz w:val="20"/>
+                <w:szCs w:val="20"/>
+              </w:rPr>
+              <w:t>familyName</w:t>
+            </w:r>
+          </w:p>
+        </w:tc>
+        <w:tc>
+          <w:tcPr>
+            <w:tcW w:w="633" w:type="dxa"/>
+            <w:shd w:val="clear" w:color="auto" w:fill="D9D9D9"/>
+          </w:tcPr>
+          <w:p>
+            <w:r>
+              <w:rPr>
+                <w:sz w:val="20"/>
+                <w:szCs w:val="20"/>
+              </w:rPr>
+              <w:t>0-1</w:t>
+            </w:r>
+          </w:p>
+        </w:tc>
+        <w:tc>
+          <w:tcPr>
+            <w:tcW w:w="2722" w:type="dxa"/>
+            <w:shd w:val="clear" w:color="auto" w:fill="D9D9D9"/>
+          </w:tcPr>
+          <w:p>
+            <w:r>
+              <w:rPr>
+                <w:sz w:val="20"/>
+                <w:szCs w:val="20"/>
+              </w:rPr>
+              <w:t>The surname or last name of the creator.</w:t>
+            </w:r>
+          </w:p>
+        </w:tc>
+        <w:tc>
+          <w:tcPr>
+            <w:tcW w:w="3041" w:type="dxa"/>
+            <w:shd w:val="clear" w:color="auto" w:fill="D9D9D9"/>
+          </w:tcPr>
+          <w:p>
+            <w:r>
+              <w:rPr>
+                <w:sz w:val="20"/>
+                <w:szCs w:val="20"/>
+              </w:rPr>
+              <w:t>Examples based on the 2.1 names: Charpy; Jemison</w:t>
+            </w:r>
+          </w:p>
+        </w:tc>
+      </w:tr>
+      <w:tr>
+        <w:tc>
+          <w:tcPr>
+            <w:tcW w:w="724" w:type="dxa"/>
+            <w:shd w:val="clear" w:color="auto" w:fill="D9D9D9"/>
+          </w:tcPr>
+          <w:p>
+            <w:pPr>
               <w:rPr>
                 <w:sz w:val="18"/>
                 <w:szCs w:val="18"/>
               </w:rPr>
-              <w:lastRenderedPageBreak/>
-              <w:t>2.2</w:t>
-            </w:r>
-          </w:p>
-        </w:tc>
-        <w:tc>
-          <w:tcPr>
-            <w:tcW w:w="2258" w:type="dxa"/>
-            <w:shd w:val="clear" w:color="auto" w:fill="D9D9D9"/>
-          </w:tcPr>
-          <w:p>
-            <w:pPr>
-              <w:rPr>
-                <w:sz w:val="20"/>
-                <w:szCs w:val="20"/>
-              </w:rPr>
-            </w:pPr>
-            <w:r>
-              <w:rPr>
-                <w:sz w:val="20"/>
-                <w:szCs w:val="20"/>
-              </w:rPr>
-              <w:t>givenName</w:t>
-            </w:r>
-          </w:p>
-        </w:tc>
-        <w:tc>
-          <w:tcPr>
-            <w:tcW w:w="633" w:type="dxa"/>
-            <w:shd w:val="clear" w:color="auto" w:fill="D9D9D9"/>
-          </w:tcPr>
-          <w:p>
-            <w:pPr>
-              <w:rPr>
-                <w:sz w:val="20"/>
-                <w:szCs w:val="20"/>
-              </w:rPr>
-            </w:pPr>
-            <w:r>
-              <w:rPr>
-                <w:sz w:val="20"/>
-                <w:szCs w:val="20"/>
-              </w:rPr>
-              <w:t>0-1</w:t>
-            </w:r>
-          </w:p>
-        </w:tc>
-        <w:tc>
-          <w:tcPr>
-            <w:tcW w:w="2722" w:type="dxa"/>
-            <w:shd w:val="clear" w:color="auto" w:fill="D9D9D9"/>
-          </w:tcPr>
-          <w:p>
-            <w:pPr>
-              <w:rPr>
-                <w:sz w:val="20"/>
-                <w:szCs w:val="20"/>
-              </w:rPr>
-            </w:pPr>
-            <w:r>
-              <w:rPr>
-                <w:sz w:val="20"/>
-                <w:szCs w:val="20"/>
-              </w:rPr>
-              <w:t>The personal or first name of the creator.</w:t>
-            </w:r>
-          </w:p>
-        </w:tc>
-        <w:tc>
-          <w:tcPr>
-            <w:tcW w:w="3041" w:type="dxa"/>
-            <w:shd w:val="clear" w:color="auto" w:fill="D9D9D9"/>
-          </w:tcPr>
-          <w:p>
-            <w:pPr>
-              <w:rPr>
-                <w:sz w:val="20"/>
-                <w:szCs w:val="20"/>
-              </w:rPr>
-            </w:pPr>
-            <w:r>
-              <w:rPr>
-                <w:sz w:val="20"/>
-                <w:szCs w:val="20"/>
-              </w:rPr>
-              <w:t>Examples based on the 2.1 names: Antoine; Mae</w:t>
-            </w:r>
-          </w:p>
-        </w:tc>
-      </w:tr>
-      <w:tr>
-        <w:tc>
-          <w:tcPr>
-            <w:tcW w:w="724" w:type="dxa"/>
-            <w:shd w:val="clear" w:color="auto" w:fill="D9D9D9"/>
-          </w:tcPr>
-          <w:p>
+            </w:pPr>
             <w:r>
               <w:rPr>
                 <w:sz w:val="18"/>
@@ -5572,12 +5517,18 @@
             <w:shd w:val="clear" w:color="auto" w:fill="D9D9D9"/>
           </w:tcPr>
           <w:p>
-            <w:r>
-              <w:rPr>
-                <w:sz w:val="20"/>
-                <w:szCs w:val="20"/>
-              </w:rPr>
-              <w:t>familyName</w:t>
+            <w:pPr>
+              <w:rPr>
+                <w:sz w:val="20"/>
+                <w:szCs w:val="20"/>
+              </w:rPr>
+            </w:pPr>
+            <w:r>
+              <w:rPr>
+                <w:sz w:val="20"/>
+                <w:szCs w:val="20"/>
+              </w:rPr>
+              <w:t>givenName</w:t>
             </w:r>
           </w:p>
         </w:tc>
@@ -5587,6 +5538,12 @@
             <w:shd w:val="clear" w:color="auto" w:fill="D9D9D9"/>
           </w:tcPr>
           <w:p>
+            <w:pPr>
+              <w:rPr>
+                <w:sz w:val="20"/>
+                <w:szCs w:val="20"/>
+              </w:rPr>
+            </w:pPr>
             <w:r>
               <w:rPr>
                 <w:sz w:val="20"/>
@@ -5602,12 +5559,18 @@
             <w:shd w:val="clear" w:color="auto" w:fill="D9D9D9"/>
           </w:tcPr>
           <w:p>
-            <w:r>
-              <w:rPr>
-                <w:sz w:val="20"/>
-                <w:szCs w:val="20"/>
-              </w:rPr>
-              <w:t>The surname or last name of the creator.</w:t>
+            <w:pPr>
+              <w:rPr>
+                <w:sz w:val="20"/>
+                <w:szCs w:val="20"/>
+              </w:rPr>
+            </w:pPr>
+            <w:r>
+              <w:rPr>
+                <w:sz w:val="20"/>
+                <w:szCs w:val="20"/>
+              </w:rPr>
+              <w:t>The personal or first name of the creator.</w:t>
             </w:r>
           </w:p>
         </w:tc>
@@ -5617,12 +5580,18 @@
             <w:shd w:val="clear" w:color="auto" w:fill="D9D9D9"/>
           </w:tcPr>
           <w:p>
-            <w:r>
-              <w:rPr>
-                <w:sz w:val="20"/>
-                <w:szCs w:val="20"/>
-              </w:rPr>
-              <w:t>Examples based on the 2.1 names: Charpy; Jemison</w:t>
+            <w:pPr>
+              <w:rPr>
+                <w:sz w:val="20"/>
+                <w:szCs w:val="20"/>
+              </w:rPr>
+            </w:pPr>
+            <w:r>
+              <w:rPr>
+                <w:sz w:val="20"/>
+                <w:szCs w:val="20"/>
+              </w:rPr>
+              <w:t>Examples based on the 2.1 names: Antoine; Mae</w:t>
             </w:r>
           </w:p>
         </w:tc>
@@ -5989,7 +5958,21 @@
                 <w:sz w:val="20"/>
                 <w:szCs w:val="20"/>
               </w:rPr>
-              <w:t>The organisational or institutional affiliation of the creator.</w:t>
+              <w:t xml:space="preserve">The </w:t>
+            </w:r>
+            <w:r>
+              <w:rPr>
+                <w:sz w:val="20"/>
+                <w:szCs w:val="20"/>
+              </w:rPr>
+              <w:t>organizational</w:t>
+            </w:r>
+            <w:r>
+              <w:rPr>
+                <w:sz w:val="20"/>
+                <w:szCs w:val="20"/>
+              </w:rPr>
+              <w:t xml:space="preserve"> or institutional affiliation of the creator.</w:t>
             </w:r>
           </w:p>
         </w:tc>
@@ -6842,7 +6825,7 @@
               </w:rPr>
               <w:t xml:space="preserve">See </w:t>
             </w:r>
-            <w:hyperlink w:anchor="2grqrue">
+            <w:hyperlink w:anchor="Table7">
               <w:r>
                 <w:rPr>
                   <w:color w:val="1155CC"/>
@@ -6879,13 +6862,8 @@
       <w:pPr>
         <w:spacing w:before="280" w:after="100"/>
       </w:pPr>
-      <w:proofErr w:type="gramStart"/>
-      <w:r>
-        <w:t>PublicationYear :</w:t>
-      </w:r>
-      <w:proofErr w:type="gramEnd"/>
-      <w:r>
-        <w:t xml:space="preserve"> the year when the data was or will be made publicly available. In the case of datasets, "publish" is understood to mean making the data available on a specific date to the community of researchers.</w:t>
+      <w:r>
+        <w:t>PublicationYear : the year when the data was or will be made publicly available. In the case of datasets, "publish" is understood to mean making the data available on a specific date to the community of researchers.</w:t>
       </w:r>
     </w:p>
     <w:p>
@@ -7011,7 +6989,7 @@
       <w:r>
         <w:t xml:space="preserve">If providing values for any of the mandatory properties presents a difficulty, use of standard machine-recognizable codes is strongly advised. A set of the codes is provided in Appendix 3, </w:t>
       </w:r>
-      <w:hyperlink w:anchor="3tbugp1">
+      <w:hyperlink w:anchor="Table11">
         <w:r>
           <w:rPr>
             <w:color w:val="0000FF"/>
@@ -7036,13 +7014,8 @@
       <w:pPr>
         <w:spacing w:before="280" w:after="100"/>
       </w:pPr>
-      <w:proofErr w:type="gramStart"/>
-      <w:r>
-        <w:t>(:unkn</w:t>
-      </w:r>
-      <w:proofErr w:type="gramEnd"/>
-      <w:r>
-        <w:t xml:space="preserve">)(9999):(:none).(:null).Dataset. </w:t>
+      <w:r>
+        <w:t xml:space="preserve">(:unkn)(9999):(:none).(:null).Dataset. </w:t>
       </w:r>
       <w:hyperlink r:id="rId18">
         <w:r>
@@ -7071,7 +7044,7 @@
         <w:keepNext/>
         <w:spacing w:after="0"/>
       </w:pPr>
-      <w:bookmarkStart w:id="16" w:name="Table4"/>
+      <w:bookmarkStart w:id="18" w:name="Table4"/>
       <w:r>
         <w:rPr>
           <w:color w:val="4F81BD"/>
@@ -7110,7 +7083,7 @@
           <w:tcPr>
             <w:tcW w:w="736" w:type="dxa"/>
           </w:tcPr>
-          <w:bookmarkEnd w:id="16"/>
+          <w:bookmarkEnd w:id="18"/>
           <w:p>
             <w:r>
               <w:rPr>
@@ -8129,7 +8102,7 @@
               </w:rPr>
               <w:t xml:space="preserve">See </w:t>
             </w:r>
-            <w:hyperlink w:anchor="32hioqz">
+            <w:hyperlink w:anchor="Table5">
               <w:r>
                 <w:rPr>
                   <w:color w:val="1155CC"/>
@@ -8299,7 +8272,7 @@
                 <w:sz w:val="18"/>
                 <w:szCs w:val="18"/>
               </w:rPr>
-              <w:t>7.7</w:t>
+              <w:t>7.2.1</w:t>
             </w:r>
           </w:p>
         </w:tc>
@@ -8392,7 +8365,13 @@
                 <w:szCs w:val="20"/>
               </w:rPr>
               <w:br/>
-              <w:t>Organisational</w:t>
+            </w:r>
+            <w:r>
+              <w:rPr>
+                <w:sz w:val="20"/>
+                <w:szCs w:val="20"/>
+              </w:rPr>
+              <w:t>Organizational</w:t>
             </w:r>
             <w:r>
               <w:rPr>
@@ -8923,7 +8902,21 @@
                 <w:sz w:val="20"/>
                 <w:szCs w:val="20"/>
               </w:rPr>
-              <w:t>The organisational or institutional affiliation of the contributor.</w:t>
+              <w:t xml:space="preserve">The </w:t>
+            </w:r>
+            <w:r>
+              <w:rPr>
+                <w:sz w:val="20"/>
+                <w:szCs w:val="20"/>
+              </w:rPr>
+              <w:t>organizational</w:t>
+            </w:r>
+            <w:r>
+              <w:rPr>
+                <w:sz w:val="20"/>
+                <w:szCs w:val="20"/>
+              </w:rPr>
+              <w:t xml:space="preserve"> or institutional affiliation of the contributor.</w:t>
             </w:r>
           </w:p>
         </w:tc>
@@ -9010,21 +9003,12 @@
             <w:shd w:val="clear" w:color="auto" w:fill="D9D9D9"/>
           </w:tcPr>
           <w:p>
-            <w:proofErr w:type="gramStart"/>
-            <w:r>
-              <w:rPr>
-                <w:sz w:val="20"/>
-                <w:szCs w:val="20"/>
-              </w:rPr>
-              <w:t>YYYY,YYYY</w:t>
-            </w:r>
-            <w:proofErr w:type="gramEnd"/>
-            <w:r>
-              <w:rPr>
-                <w:sz w:val="20"/>
-                <w:szCs w:val="20"/>
-              </w:rPr>
-              <w:t>-MM-DD, YYYY-MM-DDThh:mm:ssTZD or any other format or level of granularity described in W3CDTF.</w:t>
+            <w:r>
+              <w:rPr>
+                <w:sz w:val="20"/>
+                <w:szCs w:val="20"/>
+              </w:rPr>
+              <w:t>YYYY,YYYY-MM-DD, YYYY-MM-DDThh:mm:ssTZD or any other format or level of granularity described in W3CDTF.</w:t>
             </w:r>
             <w:r>
               <w:rPr>
@@ -9299,7 +9283,7 @@
               <w:br/>
               <w:t xml:space="preserve">See </w:t>
             </w:r>
-            <w:hyperlink w:anchor="1hmsyys">
+            <w:hyperlink w:anchor="Table6">
               <w:r>
                 <w:rPr>
                   <w:color w:val="1155CC"/>
@@ -10169,7 +10153,7 @@
               </w:rPr>
               <w:t xml:space="preserve">See </w:t>
             </w:r>
-            <w:hyperlink w:anchor="vx1227">
+            <w:hyperlink w:anchor="Table8">
               <w:r>
                 <w:rPr>
                   <w:color w:val="1155CC"/>
@@ -10400,7 +10384,14 @@
                 <w:sz w:val="20"/>
                 <w:szCs w:val="20"/>
               </w:rPr>
-              <w:t>IsDescribed by</w:t>
+              <w:t>IsDescribedB</w:t>
+            </w:r>
+            <w:r>
+              <w:rPr>
+                <w:sz w:val="20"/>
+                <w:szCs w:val="20"/>
+              </w:rPr>
+              <w:t>y</w:t>
             </w:r>
           </w:p>
           <w:p>
@@ -10779,7 +10770,6 @@
               <w:rPr>
                 <w:sz w:val="20"/>
                 <w:szCs w:val="20"/>
-                <w:highlight w:val="yellow"/>
               </w:rPr>
               <w:lastRenderedPageBreak/>
               <w:t>12.3</w:t>
@@ -10925,6 +10915,7 @@
         <w:tc>
           <w:tcPr>
             <w:tcW w:w="736" w:type="dxa"/>
+            <w:shd w:val="clear" w:color="auto" w:fill="auto"/>
           </w:tcPr>
           <w:p>
             <w:pPr>
@@ -10936,7 +10927,6 @@
               <w:rPr>
                 <w:sz w:val="20"/>
                 <w:szCs w:val="20"/>
-                <w:highlight w:val="yellow"/>
               </w:rPr>
               <w:t>12.4</w:t>
             </w:r>
@@ -11063,7 +11053,6 @@
               <w:rPr>
                 <w:sz w:val="20"/>
                 <w:szCs w:val="20"/>
-                <w:highlight w:val="yellow"/>
               </w:rPr>
               <w:t>12.5</w:t>
             </w:r>
@@ -12045,7 +12034,7 @@
             <w:hyperlink w:anchor="_top" w:tooltip="Top of Document" w:history="1">
               <w:r>
                 <w:rPr>
-                  <w:rStyle w:val="Link"/>
+                  <w:rStyle w:val="Hyperlink"/>
                 </w:rPr>
                 <w:t>Appendix</w:t>
               </w:r>
@@ -15083,7 +15072,7 @@
       <w:pPr>
         <w:pStyle w:val="berschrift1"/>
       </w:pPr>
-      <w:bookmarkStart w:id="17" w:name="_Toc494115599"/>
+      <w:bookmarkStart w:id="19" w:name="_Toc494115599"/>
       <w:r>
         <w:lastRenderedPageBreak/>
         <w:t>XML Example</w:t>
@@ -15091,7 +15080,7 @@
       <w:r>
         <w:t>s</w:t>
       </w:r>
-      <w:bookmarkEnd w:id="17"/>
+      <w:bookmarkEnd w:id="19"/>
     </w:p>
     <w:p>
       <w:r>
@@ -15100,7 +15089,7 @@
       <w:hyperlink r:id="rId27" w:history="1">
         <w:r>
           <w:rPr>
-            <w:rStyle w:val="Link"/>
+            <w:rStyle w:val="Hyperlink"/>
           </w:rPr>
           <w:t>http://schema.datacite.org/meta/kernel-4.1/index.html</w:t>
         </w:r>
@@ -15113,11 +15102,11 @@
       <w:pPr>
         <w:pStyle w:val="berschrift1"/>
       </w:pPr>
-      <w:bookmarkStart w:id="18" w:name="_Toc494115600"/>
+      <w:bookmarkStart w:id="20" w:name="_Toc494115600"/>
       <w:r>
         <w:t>XML Schema</w:t>
       </w:r>
-      <w:bookmarkEnd w:id="18"/>
+      <w:bookmarkEnd w:id="20"/>
     </w:p>
     <w:p>
       <w:r>
@@ -15134,7 +15123,7 @@
       <w:hyperlink r:id="rId28" w:history="1">
         <w:r>
           <w:rPr>
-            <w:rStyle w:val="Link"/>
+            <w:rStyle w:val="Hyperlink"/>
           </w:rPr>
           <w:t>http://schema.datacite.org/meta/kernel-4.1/metadata.xsd</w:t>
         </w:r>
@@ -15156,15 +15145,7 @@
         <w:t>te Metadata Working Group; (2017</w:t>
       </w:r>
       <w:r>
-        <w:t xml:space="preserve">): DataCite Metadata Schema for the Publication and Citation of Research Data v4.0; DataCite </w:t>
-      </w:r>
-      <w:proofErr w:type="gramStart"/>
-      <w:r>
-        <w:t>e.V..</w:t>
-      </w:r>
-      <w:proofErr w:type="gramEnd"/>
-      <w:r>
-        <w:t xml:space="preserve"> https://doi.org/10.5438/001</w:t>
+        <w:t>): DataCite Metadata Schema for the Publication and Citation of Research Data v4.0; DataCite e.V.. https://doi.org/10.5438/001</w:t>
       </w:r>
       <w:r>
         <w:t>5</w:t>
@@ -15201,11 +15182,11 @@
       <w:pPr>
         <w:pStyle w:val="berschrift1"/>
       </w:pPr>
-      <w:bookmarkStart w:id="19" w:name="_Toc494115601"/>
+      <w:bookmarkStart w:id="21" w:name="_Toc494115601"/>
       <w:r>
         <w:t>Other DataCite Services</w:t>
       </w:r>
-      <w:bookmarkEnd w:id="19"/>
+      <w:bookmarkEnd w:id="21"/>
     </w:p>
     <w:p>
       <w:r>
@@ -15234,26 +15215,26 @@
       <w:pPr>
         <w:pStyle w:val="berschrift1"/>
       </w:pPr>
-      <w:bookmarkStart w:id="20" w:name="_Toc494115602"/>
+      <w:bookmarkStart w:id="22" w:name="_Toc494115602"/>
       <w:r>
         <w:t>Appendices</w:t>
       </w:r>
-      <w:bookmarkEnd w:id="20"/>
+      <w:bookmarkEnd w:id="22"/>
     </w:p>
     <w:p>
       <w:pPr>
         <w:pStyle w:val="berschrift2"/>
       </w:pPr>
-      <w:bookmarkStart w:id="21" w:name="Appenx1"/>
-      <w:bookmarkStart w:id="22" w:name="_Toc494115603"/>
+      <w:bookmarkStart w:id="23" w:name="Appenx1"/>
+      <w:bookmarkStart w:id="24" w:name="_Toc494115603"/>
       <w:r>
         <w:t>Appendix 1</w:t>
       </w:r>
-      <w:bookmarkEnd w:id="21"/>
+      <w:bookmarkEnd w:id="23"/>
       <w:r>
         <w:t>: Controlled List Definitions</w:t>
       </w:r>
-      <w:bookmarkEnd w:id="22"/>
+      <w:bookmarkEnd w:id="24"/>
     </w:p>
     <w:p>
       <w:r>
@@ -15275,11 +15256,19 @@
       <w:pPr>
         <w:spacing w:after="0"/>
       </w:pPr>
+      <w:bookmarkStart w:id="25" w:name="Table5"/>
       <w:r>
         <w:rPr>
           <w:color w:val="4F81BD"/>
         </w:rPr>
-        <w:t>Table 5: Description of contributorType</w:t>
+        <w:t>Table 5</w:t>
+      </w:r>
+      <w:bookmarkEnd w:id="25"/>
+      <w:r>
+        <w:rPr>
+          <w:color w:val="4F81BD"/>
+        </w:rPr>
+        <w:t>: Description of contributorType</w:t>
       </w:r>
     </w:p>
     <w:tbl>
@@ -16361,14 +16350,14 @@
         </w:rPr>
         <w:t xml:space="preserve"> </w:t>
       </w:r>
-      <w:bookmarkStart w:id="23" w:name="Table6"/>
+      <w:bookmarkStart w:id="26" w:name="Table6"/>
       <w:r>
         <w:rPr>
           <w:color w:val="4F81BD"/>
         </w:rPr>
         <w:t>Table 6: Description of dateType</w:t>
       </w:r>
-      <w:bookmarkEnd w:id="23"/>
+      <w:bookmarkEnd w:id="26"/>
     </w:p>
     <w:tbl>
       <w:tblPr>
@@ -16874,7 +16863,7 @@
       </w:r>
     </w:p>
     <w:p>
-      <w:bookmarkStart w:id="24" w:name="resourceTypeGeneral"/>
+      <w:bookmarkStart w:id="27" w:name="resourceTypeGeneral"/>
       <w:r>
         <w:rPr>
           <w:rFonts w:ascii="Courier New" w:eastAsia="Courier New" w:hAnsi="Courier New" w:cs="Courier New"/>
@@ -16885,10 +16874,10 @@
         <w:lastRenderedPageBreak/>
         <w:t>resourceTypeGeneral</w:t>
       </w:r>
-      <w:bookmarkEnd w:id="24"/>
-    </w:p>
-    <w:p>
-      <w:bookmarkStart w:id="25" w:name="Table7"/>
+      <w:bookmarkEnd w:id="27"/>
+    </w:p>
+    <w:p>
+      <w:bookmarkStart w:id="28" w:name="Table7"/>
       <w:r>
         <w:rPr>
           <w:color w:val="4F81BD"/>
@@ -16927,7 +16916,7 @@
           <w:tcPr>
             <w:tcW w:w="2001" w:type="dxa"/>
           </w:tcPr>
-          <w:bookmarkEnd w:id="25"/>
+          <w:bookmarkEnd w:id="28"/>
           <w:p>
             <w:pPr>
               <w:jc w:val="center"/>
@@ -18457,7 +18446,7 @@
       </w:r>
     </w:p>
     <w:p>
-      <w:bookmarkStart w:id="26" w:name="Table8"/>
+      <w:bookmarkStart w:id="29" w:name="Table8"/>
       <w:r>
         <w:rPr>
           <w:color w:val="4F81BD"/>
@@ -18495,7 +18484,7 @@
           <w:tcPr>
             <w:tcW w:w="1008" w:type="dxa"/>
           </w:tcPr>
-          <w:bookmarkEnd w:id="26"/>
+          <w:bookmarkEnd w:id="29"/>
           <w:p>
             <w:pPr>
               <w:jc w:val="center"/>
@@ -20531,7 +20520,7 @@
       <w:pPr>
         <w:spacing w:after="0"/>
       </w:pPr>
-      <w:bookmarkStart w:id="27" w:name="relationTpye"/>
+      <w:bookmarkStart w:id="30" w:name="relationTpye"/>
       <w:r>
         <w:rPr>
           <w:rFonts w:ascii="Courier New" w:eastAsia="Courier New" w:hAnsi="Courier New" w:cs="Courier New"/>
@@ -20541,7 +20530,7 @@
         </w:rPr>
         <w:t>relationType</w:t>
       </w:r>
-      <w:bookmarkEnd w:id="27"/>
+      <w:bookmarkEnd w:id="30"/>
     </w:p>
     <w:p>
       <w:r>
@@ -20553,7 +20542,7 @@
       </w:r>
     </w:p>
     <w:p>
-      <w:bookmarkStart w:id="28" w:name="Table9"/>
+      <w:bookmarkStart w:id="31" w:name="Table9"/>
       <w:r>
         <w:rPr>
           <w:color w:val="4F81BD"/>
@@ -20590,7 +20579,7 @@
           <w:tcPr>
             <w:tcW w:w="1760" w:type="dxa"/>
           </w:tcPr>
-          <w:bookmarkEnd w:id="28"/>
+          <w:bookmarkEnd w:id="31"/>
           <w:p>
             <w:pPr>
               <w:spacing w:after="0" w:line="480" w:lineRule="auto"/>
@@ -21414,7 +21403,21 @@
                 <w:sz w:val="20"/>
                 <w:szCs w:val="20"/>
               </w:rPr>
-              <w:t>=""&gt;10.6084/m9.figshare.c.3288407&lt;/</w:t>
+              <w:t>="</w:t>
+            </w:r>
+            <w:r>
+              <w:rPr>
+                <w:sz w:val="20"/>
+                <w:szCs w:val="20"/>
+              </w:rPr>
+              <w:t>Describes</w:t>
+            </w:r>
+            <w:r>
+              <w:rPr>
+                <w:sz w:val="20"/>
+                <w:szCs w:val="20"/>
+              </w:rPr>
+              <w:t>"&gt;10.6084/m9.figshare.c.3288407&lt;/</w:t>
             </w:r>
             <w:r>
               <w:rPr>
@@ -21522,7 +21525,21 @@
                 <w:sz w:val="20"/>
                 <w:szCs w:val="20"/>
               </w:rPr>
-              <w:t>=""&gt;10.1038/sdata.2016.123&lt;/</w:t>
+              <w:t>="</w:t>
+            </w:r>
+            <w:r>
+              <w:rPr>
+                <w:sz w:val="20"/>
+                <w:szCs w:val="20"/>
+              </w:rPr>
+              <w:t>IsDescribedBy</w:t>
+            </w:r>
+            <w:r>
+              <w:rPr>
+                <w:sz w:val="20"/>
+                <w:szCs w:val="20"/>
+              </w:rPr>
+              <w:t>"&gt;10.1038/sdata.2016.123&lt;/</w:t>
             </w:r>
             <w:r>
               <w:rPr>
@@ -24156,23 +24173,7 @@
                 <w:sz w:val="20"/>
                 <w:szCs w:val="20"/>
               </w:rPr>
-              <w:t xml:space="preserve">In this example, the dataset is derived from a larger dataset </w:t>
-            </w:r>
-            <w:proofErr w:type="gramStart"/>
-            <w:r>
-              <w:rPr>
-                <w:sz w:val="20"/>
-                <w:szCs w:val="20"/>
-              </w:rPr>
-              <w:t>and  data</w:t>
-            </w:r>
-            <w:proofErr w:type="gramEnd"/>
-            <w:r>
-              <w:rPr>
-                <w:sz w:val="20"/>
-                <w:szCs w:val="20"/>
-              </w:rPr>
-              <w:t xml:space="preserve"> values have been manipulated from their original state.</w:t>
+              <w:t>In this example, the dataset is derived from a larger dataset and  data values have been manipulated from their original state.</w:t>
             </w:r>
           </w:p>
         </w:tc>
@@ -24554,7 +24555,14 @@
                 <w:sz w:val="20"/>
                 <w:szCs w:val="20"/>
               </w:rPr>
-              <w:t>="IsRequiredBy"&gt;10.1234/8675</w:t>
+              <w:t>="Requires</w:t>
+            </w:r>
+            <w:r>
+              <w:rPr>
+                <w:sz w:val="20"/>
+                <w:szCs w:val="20"/>
+              </w:rPr>
+              <w:t>"&gt;10.1234/8675</w:t>
             </w:r>
             <w:r>
               <w:rPr>
@@ -24638,7 +24646,7 @@
       </w:pPr>
     </w:p>
     <w:p>
-      <w:bookmarkStart w:id="29" w:name="Table10"/>
+      <w:bookmarkStart w:id="32" w:name="Table10"/>
       <w:r>
         <w:rPr>
           <w:color w:val="4F81BD"/>
@@ -24675,7 +24683,7 @@
           <w:tcPr>
             <w:tcW w:w="1728" w:type="dxa"/>
           </w:tcPr>
-          <w:bookmarkEnd w:id="29"/>
+          <w:bookmarkEnd w:id="32"/>
           <w:p>
             <w:pPr>
               <w:spacing w:after="0" w:line="480" w:lineRule="auto"/>
@@ -25200,17 +25208,17 @@
       <w:pPr>
         <w:pStyle w:val="berschrift2"/>
       </w:pPr>
-      <w:bookmarkStart w:id="30" w:name="Appenx2"/>
-      <w:bookmarkStart w:id="31" w:name="_Toc494115604"/>
+      <w:bookmarkStart w:id="33" w:name="Appenx2"/>
+      <w:bookmarkStart w:id="34" w:name="_Toc494115604"/>
       <w:r>
         <w:lastRenderedPageBreak/>
         <w:t>Appendix 2</w:t>
       </w:r>
-      <w:bookmarkEnd w:id="30"/>
+      <w:bookmarkEnd w:id="33"/>
       <w:r>
         <w:t>: Earlier Version Update Notes</w:t>
       </w:r>
-      <w:bookmarkEnd w:id="31"/>
+      <w:bookmarkEnd w:id="34"/>
     </w:p>
     <w:p>
       <w:pPr>
@@ -26465,15 +26473,7 @@
         <w:contextualSpacing/>
       </w:pPr>
       <w:r>
-        <w:t xml:space="preserve">Implementation of the </w:t>
-      </w:r>
-      <w:proofErr w:type="gramStart"/>
-      <w:r>
-        <w:t>xml:lang</w:t>
-      </w:r>
-      <w:proofErr w:type="gramEnd"/>
-      <w:r>
-        <w:t xml:space="preserve"> attribute</w:t>
+        <w:t>Implementation of the xml:lang attribute</w:t>
       </w:r>
       <w:r>
         <w:rPr>
@@ -26818,7 +26818,7 @@
       <w:r>
         <w:rPr>
           <w:noProof/>
-          <w:lang w:val="de-DE" w:eastAsia="de-DE"/>
+          <w:lang w:val="en-US"/>
         </w:rPr>
         <w:drawing>
           <wp:inline distT="0" distB="0" distL="0" distR="0" wp14:anchorId="457A50B7" wp14:editId="007760AA">
@@ -26961,19 +26961,19 @@
       <w:pPr>
         <w:pStyle w:val="berschrift2"/>
       </w:pPr>
-      <w:bookmarkStart w:id="32" w:name="Appenx3"/>
-      <w:bookmarkStart w:id="33" w:name="_Toc494115605"/>
+      <w:bookmarkStart w:id="35" w:name="Appenx3"/>
+      <w:bookmarkStart w:id="36" w:name="_Toc494115605"/>
       <w:r>
         <w:t>Appendix 3</w:t>
       </w:r>
-      <w:bookmarkEnd w:id="32"/>
+      <w:bookmarkEnd w:id="35"/>
       <w:r>
         <w:t xml:space="preserve">: </w:t>
       </w:r>
       <w:r>
         <w:t>Standard values for unknown information</w:t>
       </w:r>
-      <w:bookmarkEnd w:id="33"/>
+      <w:bookmarkEnd w:id="36"/>
     </w:p>
     <w:p>
       <w:pPr>
@@ -26992,7 +26992,7 @@
       <w:pPr>
         <w:spacing w:after="0"/>
       </w:pPr>
-      <w:bookmarkStart w:id="34" w:name="Table11"/>
+      <w:bookmarkStart w:id="37" w:name="Table11"/>
       <w:r>
         <w:rPr>
           <w:color w:val="4F81BD"/>
@@ -27025,7 +27025,7 @@
           <w:tcPr>
             <w:tcW w:w="2718" w:type="dxa"/>
           </w:tcPr>
-          <w:bookmarkEnd w:id="34"/>
+          <w:bookmarkEnd w:id="37"/>
           <w:p>
             <w:pPr>
               <w:spacing w:after="0" w:line="480" w:lineRule="auto"/>
@@ -27439,17 +27439,19 @@
       <w:pPr>
         <w:pStyle w:val="berschrift2"/>
       </w:pPr>
-      <w:bookmarkStart w:id="35" w:name="Appnx4"/>
-      <w:bookmarkStart w:id="36" w:name="_Toc494115606"/>
+      <w:bookmarkStart w:id="38" w:name="Appnx4"/>
+      <w:bookmarkStart w:id="39" w:name="Appendix4"/>
+      <w:bookmarkStart w:id="40" w:name="_Toc494115606"/>
       <w:r>
         <w:lastRenderedPageBreak/>
         <w:t>Appendix 4</w:t>
       </w:r>
-      <w:bookmarkEnd w:id="35"/>
+      <w:bookmarkEnd w:id="38"/>
+      <w:bookmarkEnd w:id="39"/>
       <w:r>
         <w:t>: Version 4.1 Changes in support of software citation</w:t>
       </w:r>
-      <w:bookmarkEnd w:id="36"/>
+      <w:bookmarkEnd w:id="40"/>
     </w:p>
     <w:p/>
     <w:p>
@@ -28313,13 +28315,8 @@
         <w:spacing w:after="0"/>
         <w:contextualSpacing/>
       </w:pPr>
-      <w:proofErr w:type="gramStart"/>
-      <w:r>
-        <w:t>HasVersion  The</w:t>
-      </w:r>
-      <w:proofErr w:type="gramEnd"/>
-      <w:r>
-        <w:t xml:space="preserve"> registered resource such as a software package or code repository has a versioned instance (indicates A has the instance B) e.g. it may be used to relate an un-versioned code repository to one of its specific software versions.</w:t>
+      <w:r>
+        <w:t>HasVersion  The registered resource such as a software package or code repository has a versioned instance (indicates A has the instance B) e.g. it may be used to relate an un-versioned code repository to one of its specific software versions.</w:t>
       </w:r>
     </w:p>
     <w:p>
@@ -28331,7 +28328,6 @@
         <w:spacing w:after="0"/>
         <w:contextualSpacing/>
       </w:pPr>
-      <w:proofErr w:type="gramStart"/>
       <w:r>
         <w:t xml:space="preserve">IsVersionOf </w:t>
       </w:r>
@@ -28342,11 +28338,7 @@
         <w:t xml:space="preserve"> </w:t>
       </w:r>
       <w:r>
-        <w:t>The</w:t>
-      </w:r>
-      <w:proofErr w:type="gramEnd"/>
-      <w:r>
-        <w:t xml:space="preserve"> registered resource is an instance of a target resource (indicates that A is an instance of B) e.g. it may be used to relate a specific version of a software package to its software code repository. </w:t>
+        <w:t xml:space="preserve">The registered resource is an instance of a target resource (indicates that A is an instance of B) e.g. it may be used to relate a specific version of a software package to its software code repository. </w:t>
       </w:r>
     </w:p>
     <w:p>
@@ -28398,15 +28390,15 @@
           <w:rFonts w:ascii="Arial" w:eastAsia="Arial" w:hAnsi="Arial" w:cs="Arial"/>
         </w:rPr>
       </w:pPr>
-      <w:bookmarkStart w:id="37" w:name="_Appendix_5:_FORCE11"/>
-      <w:bookmarkStart w:id="38" w:name="Appnx5"/>
-      <w:bookmarkStart w:id="39" w:name="_Toc494115607"/>
-      <w:bookmarkEnd w:id="37"/>
+      <w:bookmarkStart w:id="41" w:name="_Appendix_5:_FORCE11"/>
+      <w:bookmarkStart w:id="42" w:name="Appnx5"/>
+      <w:bookmarkStart w:id="43" w:name="_Toc494115607"/>
+      <w:bookmarkEnd w:id="41"/>
       <w:r>
         <w:lastRenderedPageBreak/>
         <w:t>Appendix 5</w:t>
       </w:r>
-      <w:bookmarkEnd w:id="38"/>
+      <w:bookmarkEnd w:id="42"/>
       <w:r>
         <w:t>: FORCE11 Software Citation Principles</w:t>
       </w:r>
@@ -28419,7 +28411,7 @@
       <w:r>
         <w:t xml:space="preserve"> Mapping</w:t>
       </w:r>
-      <w:bookmarkEnd w:id="39"/>
+      <w:bookmarkEnd w:id="43"/>
     </w:p>
     <w:p>
       <w:pPr>
@@ -29234,8 +29226,12 @@
       </w:pPr>
     </w:p>
     <w:sectPr>
-      <w:headerReference w:type="default" r:id="rId37"/>
-      <w:footerReference w:type="default" r:id="rId38"/>
+      <w:headerReference w:type="even" r:id="rId37"/>
+      <w:headerReference w:type="default" r:id="rId38"/>
+      <w:footerReference w:type="even" r:id="rId39"/>
+      <w:footerReference w:type="default" r:id="rId40"/>
+      <w:headerReference w:type="first" r:id="rId41"/>
+      <w:footerReference w:type="first" r:id="rId42"/>
       <w:pgSz w:w="12240" w:h="15840" w:code="1"/>
       <w:pgMar w:top="504" w:right="1425" w:bottom="1138" w:left="1411" w:header="0" w:footer="720" w:gutter="0"/>
       <w:pgNumType w:start="1"/>
@@ -29247,40 +29243,8 @@
 </w:document>
 </file>
 
-<file path=word/commentsIds.xml><?xml version="1.0" encoding="utf-8"?>
-<w16cid:commentsIds xmlns:wpc="http://schemas.microsoft.com/office/word/2010/wordprocessingCanvas" xmlns:cx="http://schemas.microsoft.com/office/drawing/2014/chartex" xmlns:cx1="http://schemas.microsoft.com/office/drawing/2015/9/8/chartex" xmlns:cx2="http://schemas.microsoft.com/office/drawing/2015/10/21/chartex" xmlns:cx3="http://schemas.microsoft.com/office/drawing/2016/5/9/chartex" xmlns:cx4="http://schemas.microsoft.com/office/drawing/2016/5/10/chartex" xmlns:cx5="http://schemas.microsoft.com/office/drawing/2016/5/11/chartex" xmlns:cx6="http://schemas.microsoft.com/office/drawing/2016/5/12/chartex" xmlns:cx7="http://schemas.microsoft.com/office/drawing/2016/5/13/chartex" xmlns:cx8="http://schemas.microsoft.com/office/drawing/2016/5/14/chartex" xmlns:mc="http://schemas.openxmlformats.org/markup-compatibility/2006" xmlns:aink="http://schemas.microsoft.com/office/drawing/2016/ink" xmlns:am3d="http://schemas.microsoft.com/office/drawing/2017/model3d" xmlns:o="urn:schemas-microsoft-com:office:office" xmlns:r="http://schemas.openxmlformats.org/officeDocument/2006/relationships" xmlns:m="http://schemas.openxmlformats.org/officeDocument/2006/math" xmlns:v="urn:schemas-microsoft-com:vml" xmlns:wp14="http://schemas.microsoft.com/office/word/2010/wordprocessingDrawing" xmlns:wp="http://schemas.openxmlformats.org/drawingml/2006/wordprocessingDrawing" xmlns:w10="urn:schemas-microsoft-com:office:word" xmlns:w="http://schemas.openxmlformats.org/wordprocessingml/2006/main" xmlns:w14="http://schemas.microsoft.com/office/word/2010/wordml" xmlns:w15="http://schemas.microsoft.com/office/word/2012/wordml" xmlns:w16cid="http://schemas.microsoft.com/office/word/2016/wordml/cid" xmlns:w16se="http://schemas.microsoft.com/office/word/2015/wordml/symex" xmlns:wpg="http://schemas.microsoft.com/office/word/2010/wordprocessingGroup" xmlns:wpi="http://schemas.microsoft.com/office/word/2010/wordprocessingInk" xmlns:wne="http://schemas.microsoft.com/office/word/2006/wordml" xmlns:wps="http://schemas.microsoft.com/office/word/2010/wordprocessingShape" mc:Ignorable="w14 w15 w16se w16cid wp14">
-  <w16cid:commentId w16cid:paraId="3D2E6A85" w16cid:durableId="1D635276"/>
-  <w16cid:commentId w16cid:paraId="05024E7D" w16cid:durableId="1D635277"/>
-  <w16cid:commentId w16cid:paraId="48C2B9D4" w16cid:durableId="1D635278"/>
-  <w16cid:commentId w16cid:paraId="01A84463" w16cid:durableId="1D635279"/>
-  <w16cid:commentId w16cid:paraId="5AAC8A08" w16cid:durableId="1D63527A"/>
-  <w16cid:commentId w16cid:paraId="22E04471" w16cid:durableId="1D63527B"/>
-  <w16cid:commentId w16cid:paraId="462C7625" w16cid:durableId="1D63527C"/>
-  <w16cid:commentId w16cid:paraId="47C4CD06" w16cid:durableId="1D63527D"/>
-  <w16cid:commentId w16cid:paraId="6FFCE383" w16cid:durableId="1D63527E"/>
-  <w16cid:commentId w16cid:paraId="447DA179" w16cid:durableId="1D63527F"/>
-  <w16cid:commentId w16cid:paraId="6F5BE9D9" w16cid:durableId="1D635280"/>
-  <w16cid:commentId w16cid:paraId="13B39884" w16cid:durableId="1D635281"/>
-  <w16cid:commentId w16cid:paraId="25600171" w16cid:durableId="1D635282"/>
-  <w16cid:commentId w16cid:paraId="37B8F96C" w16cid:durableId="1D635283"/>
-  <w16cid:commentId w16cid:paraId="461E0A14" w16cid:durableId="1D635284"/>
-  <w16cid:commentId w16cid:paraId="727F1CDB" w16cid:durableId="1D635285"/>
-  <w16cid:commentId w16cid:paraId="081B0C24" w16cid:durableId="1D635286"/>
-  <w16cid:commentId w16cid:paraId="03A72B9F" w16cid:durableId="1D635287"/>
-  <w16cid:commentId w16cid:paraId="165D2D08" w16cid:durableId="1D635288"/>
-  <w16cid:commentId w16cid:paraId="555D7B39" w16cid:durableId="1D635289"/>
-  <w16cid:commentId w16cid:paraId="38B94510" w16cid:durableId="1D63528A"/>
-  <w16cid:commentId w16cid:paraId="369B3B00" w16cid:durableId="1D63528B"/>
-  <w16cid:commentId w16cid:paraId="3C0DE1E5" w16cid:durableId="1D63528C"/>
-  <w16cid:commentId w16cid:paraId="24B513B7" w16cid:durableId="1D63528D"/>
-  <w16cid:commentId w16cid:paraId="61C97A78" w16cid:durableId="1D63528E"/>
-  <w16cid:commentId w16cid:paraId="40F78D7E" w16cid:durableId="1D63528F"/>
-  <w16cid:commentId w16cid:paraId="3F1026BC" w16cid:durableId="1D635290"/>
-</w16cid:commentsIds>
-</file>
-
 <file path=word/endnotes.xml><?xml version="1.0" encoding="utf-8"?>
-<w:endnotes xmlns:wpc="http://schemas.microsoft.com/office/word/2010/wordprocessingCanvas" xmlns:mo="http://schemas.microsoft.com/office/mac/office/2008/main" xmlns:mc="http://schemas.openxmlformats.org/markup-compatibility/2006" xmlns:mv="urn:schemas-microsoft-com:mac:vml" xmlns:o="urn:schemas-microsoft-com:office:office" xmlns:r="http://schemas.openxmlformats.org/officeDocument/2006/relationships" xmlns:m="http://schemas.openxmlformats.org/officeDocument/2006/math" xmlns:v="urn:schemas-microsoft-com:vml" xmlns:wp14="http://schemas.microsoft.com/office/word/2010/wordprocessingDrawing" xmlns:wp="http://schemas.openxmlformats.org/drawingml/2006/wordprocessingDrawing" xmlns:w10="urn:schemas-microsoft-com:office:word" xmlns:w="http://schemas.openxmlformats.org/wordprocessingml/2006/main" xmlns:w14="http://schemas.microsoft.com/office/word/2010/wordml" xmlns:w15="http://schemas.microsoft.com/office/word/2012/wordml" xmlns:wpg="http://schemas.microsoft.com/office/word/2010/wordprocessingGroup" xmlns:wpi="http://schemas.microsoft.com/office/word/2010/wordprocessingInk" xmlns:wne="http://schemas.microsoft.com/office/word/2006/wordml" xmlns:wps="http://schemas.microsoft.com/office/word/2010/wordprocessingShape" mc:Ignorable="w14 w15 wp14">
+<w:endnotes xmlns:wpc="http://schemas.microsoft.com/office/word/2010/wordprocessingCanvas" xmlns:cx="http://schemas.microsoft.com/office/drawing/2014/chartex" xmlns:cx1="http://schemas.microsoft.com/office/drawing/2015/9/8/chartex" xmlns:cx2="http://schemas.microsoft.com/office/drawing/2015/10/21/chartex" xmlns:cx3="http://schemas.microsoft.com/office/drawing/2016/5/9/chartex" xmlns:cx4="http://schemas.microsoft.com/office/drawing/2016/5/10/chartex" xmlns:cx5="http://schemas.microsoft.com/office/drawing/2016/5/11/chartex" xmlns:cx6="http://schemas.microsoft.com/office/drawing/2016/5/12/chartex" xmlns:cx7="http://schemas.microsoft.com/office/drawing/2016/5/13/chartex" xmlns:cx8="http://schemas.microsoft.com/office/drawing/2016/5/14/chartex" xmlns:mc="http://schemas.openxmlformats.org/markup-compatibility/2006" xmlns:aink="http://schemas.microsoft.com/office/drawing/2016/ink" xmlns:am3d="http://schemas.microsoft.com/office/drawing/2017/model3d" xmlns:o="urn:schemas-microsoft-com:office:office" xmlns:r="http://schemas.openxmlformats.org/officeDocument/2006/relationships" xmlns:m="http://schemas.openxmlformats.org/officeDocument/2006/math" xmlns:v="urn:schemas-microsoft-com:vml" xmlns:wp14="http://schemas.microsoft.com/office/word/2010/wordprocessingDrawing" xmlns:wp="http://schemas.openxmlformats.org/drawingml/2006/wordprocessingDrawing" xmlns:w10="urn:schemas-microsoft-com:office:word" xmlns:w="http://schemas.openxmlformats.org/wordprocessingml/2006/main" xmlns:w14="http://schemas.microsoft.com/office/word/2010/wordml" xmlns:w15="http://schemas.microsoft.com/office/word/2012/wordml" xmlns:w16cid="http://schemas.microsoft.com/office/word/2016/wordml/cid" xmlns:w16se="http://schemas.microsoft.com/office/word/2015/wordml/symex" xmlns:wpg="http://schemas.microsoft.com/office/word/2010/wordprocessingGroup" xmlns:wpi="http://schemas.microsoft.com/office/word/2010/wordprocessingInk" xmlns:wne="http://schemas.microsoft.com/office/word/2006/wordml" xmlns:wps="http://schemas.microsoft.com/office/word/2010/wordprocessingShape" mc:Ignorable="w14 w15 w16se w16cid wp14">
   <w:endnote w:type="separator" w:id="-1">
     <w:p>
       <w:pPr>
@@ -29305,7 +29269,17 @@
 </file>
 
 <file path=word/footer1.xml><?xml version="1.0" encoding="utf-8"?>
-<w:ftr xmlns:wpc="http://schemas.microsoft.com/office/word/2010/wordprocessingCanvas" xmlns:mo="http://schemas.microsoft.com/office/mac/office/2008/main" xmlns:mc="http://schemas.openxmlformats.org/markup-compatibility/2006" xmlns:mv="urn:schemas-microsoft-com:mac:vml" xmlns:o="urn:schemas-microsoft-com:office:office" xmlns:r="http://schemas.openxmlformats.org/officeDocument/2006/relationships" xmlns:m="http://schemas.openxmlformats.org/officeDocument/2006/math" xmlns:v="urn:schemas-microsoft-com:vml" xmlns:wp14="http://schemas.microsoft.com/office/word/2010/wordprocessingDrawing" xmlns:wp="http://schemas.openxmlformats.org/drawingml/2006/wordprocessingDrawing" xmlns:w10="urn:schemas-microsoft-com:office:word" xmlns:w="http://schemas.openxmlformats.org/wordprocessingml/2006/main" xmlns:w14="http://schemas.microsoft.com/office/word/2010/wordml" xmlns:w15="http://schemas.microsoft.com/office/word/2012/wordml" xmlns:wpg="http://schemas.microsoft.com/office/word/2010/wordprocessingGroup" xmlns:wpi="http://schemas.microsoft.com/office/word/2010/wordprocessingInk" xmlns:wne="http://schemas.microsoft.com/office/word/2006/wordml" xmlns:wps="http://schemas.microsoft.com/office/word/2010/wordprocessingShape" mc:Ignorable="w14 w15 wp14">
+<w:ftr xmlns:wpc="http://schemas.microsoft.com/office/word/2010/wordprocessingCanvas" xmlns:cx="http://schemas.microsoft.com/office/drawing/2014/chartex" xmlns:cx1="http://schemas.microsoft.com/office/drawing/2015/9/8/chartex" xmlns:cx2="http://schemas.microsoft.com/office/drawing/2015/10/21/chartex" xmlns:cx3="http://schemas.microsoft.com/office/drawing/2016/5/9/chartex" xmlns:cx4="http://schemas.microsoft.com/office/drawing/2016/5/10/chartex" xmlns:cx5="http://schemas.microsoft.com/office/drawing/2016/5/11/chartex" xmlns:cx6="http://schemas.microsoft.com/office/drawing/2016/5/12/chartex" xmlns:cx7="http://schemas.microsoft.com/office/drawing/2016/5/13/chartex" xmlns:cx8="http://schemas.microsoft.com/office/drawing/2016/5/14/chartex" xmlns:mc="http://schemas.openxmlformats.org/markup-compatibility/2006" xmlns:aink="http://schemas.microsoft.com/office/drawing/2016/ink" xmlns:am3d="http://schemas.microsoft.com/office/drawing/2017/model3d" xmlns:o="urn:schemas-microsoft-com:office:office" xmlns:r="http://schemas.openxmlformats.org/officeDocument/2006/relationships" xmlns:m="http://schemas.openxmlformats.org/officeDocument/2006/math" xmlns:v="urn:schemas-microsoft-com:vml" xmlns:wp14="http://schemas.microsoft.com/office/word/2010/wordprocessingDrawing" xmlns:wp="http://schemas.openxmlformats.org/drawingml/2006/wordprocessingDrawing" xmlns:w10="urn:schemas-microsoft-com:office:word" xmlns:w="http://schemas.openxmlformats.org/wordprocessingml/2006/main" xmlns:w14="http://schemas.microsoft.com/office/word/2010/wordml" xmlns:w15="http://schemas.microsoft.com/office/word/2012/wordml" xmlns:w16cid="http://schemas.microsoft.com/office/word/2016/wordml/cid" xmlns:w16se="http://schemas.microsoft.com/office/word/2015/wordml/symex" xmlns:wpg="http://schemas.microsoft.com/office/word/2010/wordprocessingGroup" xmlns:wpi="http://schemas.microsoft.com/office/word/2010/wordprocessingInk" xmlns:wne="http://schemas.microsoft.com/office/word/2006/wordml" xmlns:wps="http://schemas.microsoft.com/office/word/2010/wordprocessingShape" mc:Ignorable="w14 w15 w16se w16cid wp14">
+  <w:p>
+    <w:pPr>
+      <w:pStyle w:val="Fuzeile"/>
+    </w:pPr>
+  </w:p>
+</w:ftr>
+</file>
+
+<file path=word/footer2.xml><?xml version="1.0" encoding="utf-8"?>
+<w:ftr xmlns:wpc="http://schemas.microsoft.com/office/word/2010/wordprocessingCanvas" xmlns:cx="http://schemas.microsoft.com/office/drawing/2014/chartex" xmlns:cx1="http://schemas.microsoft.com/office/drawing/2015/9/8/chartex" xmlns:cx2="http://schemas.microsoft.com/office/drawing/2015/10/21/chartex" xmlns:cx3="http://schemas.microsoft.com/office/drawing/2016/5/9/chartex" xmlns:cx4="http://schemas.microsoft.com/office/drawing/2016/5/10/chartex" xmlns:cx5="http://schemas.microsoft.com/office/drawing/2016/5/11/chartex" xmlns:cx6="http://schemas.microsoft.com/office/drawing/2016/5/12/chartex" xmlns:cx7="http://schemas.microsoft.com/office/drawing/2016/5/13/chartex" xmlns:cx8="http://schemas.microsoft.com/office/drawing/2016/5/14/chartex" xmlns:mc="http://schemas.openxmlformats.org/markup-compatibility/2006" xmlns:aink="http://schemas.microsoft.com/office/drawing/2016/ink" xmlns:am3d="http://schemas.microsoft.com/office/drawing/2017/model3d" xmlns:o="urn:schemas-microsoft-com:office:office" xmlns:r="http://schemas.openxmlformats.org/officeDocument/2006/relationships" xmlns:m="http://schemas.openxmlformats.org/officeDocument/2006/math" xmlns:v="urn:schemas-microsoft-com:vml" xmlns:wp14="http://schemas.microsoft.com/office/word/2010/wordprocessingDrawing" xmlns:wp="http://schemas.openxmlformats.org/drawingml/2006/wordprocessingDrawing" xmlns:w10="urn:schemas-microsoft-com:office:word" xmlns:w="http://schemas.openxmlformats.org/wordprocessingml/2006/main" xmlns:w14="http://schemas.microsoft.com/office/word/2010/wordml" xmlns:w15="http://schemas.microsoft.com/office/word/2012/wordml" xmlns:w16cid="http://schemas.microsoft.com/office/word/2016/wordml/cid" xmlns:w16se="http://schemas.microsoft.com/office/word/2015/wordml/symex" xmlns:wpg="http://schemas.microsoft.com/office/word/2010/wordprocessingGroup" xmlns:wpi="http://schemas.microsoft.com/office/word/2010/wordprocessingInk" xmlns:wne="http://schemas.microsoft.com/office/word/2006/wordml" xmlns:wps="http://schemas.microsoft.com/office/word/2010/wordprocessingShape" mc:Ignorable="w14 w15 w16se w16cid wp14">
   <w:p>
     <w:pPr>
       <w:tabs>
@@ -29336,7 +29310,7 @@
       <w:rPr>
         <w:noProof/>
       </w:rPr>
-      <w:t>71</w:t>
+      <w:t>36</w:t>
     </w:r>
     <w:r>
       <w:fldChar w:fldCharType="end"/>
@@ -29345,8 +29319,18 @@
 </w:ftr>
 </file>
 
+<file path=word/footer3.xml><?xml version="1.0" encoding="utf-8"?>
+<w:ftr xmlns:wpc="http://schemas.microsoft.com/office/word/2010/wordprocessingCanvas" xmlns:cx="http://schemas.microsoft.com/office/drawing/2014/chartex" xmlns:cx1="http://schemas.microsoft.com/office/drawing/2015/9/8/chartex" xmlns:cx2="http://schemas.microsoft.com/office/drawing/2015/10/21/chartex" xmlns:cx3="http://schemas.microsoft.com/office/drawing/2016/5/9/chartex" xmlns:cx4="http://schemas.microsoft.com/office/drawing/2016/5/10/chartex" xmlns:cx5="http://schemas.microsoft.com/office/drawing/2016/5/11/chartex" xmlns:cx6="http://schemas.microsoft.com/office/drawing/2016/5/12/chartex" xmlns:cx7="http://schemas.microsoft.com/office/drawing/2016/5/13/chartex" xmlns:cx8="http://schemas.microsoft.com/office/drawing/2016/5/14/chartex" xmlns:mc="http://schemas.openxmlformats.org/markup-compatibility/2006" xmlns:aink="http://schemas.microsoft.com/office/drawing/2016/ink" xmlns:am3d="http://schemas.microsoft.com/office/drawing/2017/model3d" xmlns:o="urn:schemas-microsoft-com:office:office" xmlns:r="http://schemas.openxmlformats.org/officeDocument/2006/relationships" xmlns:m="http://schemas.openxmlformats.org/officeDocument/2006/math" xmlns:v="urn:schemas-microsoft-com:vml" xmlns:wp14="http://schemas.microsoft.com/office/word/2010/wordprocessingDrawing" xmlns:wp="http://schemas.openxmlformats.org/drawingml/2006/wordprocessingDrawing" xmlns:w10="urn:schemas-microsoft-com:office:word" xmlns:w="http://schemas.openxmlformats.org/wordprocessingml/2006/main" xmlns:w14="http://schemas.microsoft.com/office/word/2010/wordml" xmlns:w15="http://schemas.microsoft.com/office/word/2012/wordml" xmlns:w16cid="http://schemas.microsoft.com/office/word/2016/wordml/cid" xmlns:w16se="http://schemas.microsoft.com/office/word/2015/wordml/symex" xmlns:wpg="http://schemas.microsoft.com/office/word/2010/wordprocessingGroup" xmlns:wpi="http://schemas.microsoft.com/office/word/2010/wordprocessingInk" xmlns:wne="http://schemas.microsoft.com/office/word/2006/wordml" xmlns:wps="http://schemas.microsoft.com/office/word/2010/wordprocessingShape" mc:Ignorable="w14 w15 w16se w16cid wp14">
+  <w:p>
+    <w:pPr>
+      <w:pStyle w:val="Fuzeile"/>
+    </w:pPr>
+  </w:p>
+</w:ftr>
+</file>
+
 <file path=word/footnotes.xml><?xml version="1.0" encoding="utf-8"?>
-<w:footnotes xmlns:wpc="http://schemas.microsoft.com/office/word/2010/wordprocessingCanvas" xmlns:mo="http://schemas.microsoft.com/office/mac/office/2008/main" xmlns:mc="http://schemas.openxmlformats.org/markup-compatibility/2006" xmlns:mv="urn:schemas-microsoft-com:mac:vml" xmlns:o="urn:schemas-microsoft-com:office:office" xmlns:r="http://schemas.openxmlformats.org/officeDocument/2006/relationships" xmlns:m="http://schemas.openxmlformats.org/officeDocument/2006/math" xmlns:v="urn:schemas-microsoft-com:vml" xmlns:wp14="http://schemas.microsoft.com/office/word/2010/wordprocessingDrawing" xmlns:wp="http://schemas.openxmlformats.org/drawingml/2006/wordprocessingDrawing" xmlns:w10="urn:schemas-microsoft-com:office:word" xmlns:w="http://schemas.openxmlformats.org/wordprocessingml/2006/main" xmlns:w14="http://schemas.microsoft.com/office/word/2010/wordml" xmlns:w15="http://schemas.microsoft.com/office/word/2012/wordml" xmlns:wpg="http://schemas.microsoft.com/office/word/2010/wordprocessingGroup" xmlns:wpi="http://schemas.microsoft.com/office/word/2010/wordprocessingInk" xmlns:wne="http://schemas.microsoft.com/office/word/2006/wordml" xmlns:wps="http://schemas.microsoft.com/office/word/2010/wordprocessingShape" mc:Ignorable="w14 w15 wp14">
+<w:footnotes xmlns:wpc="http://schemas.microsoft.com/office/word/2010/wordprocessingCanvas" xmlns:cx="http://schemas.microsoft.com/office/drawing/2014/chartex" xmlns:cx1="http://schemas.microsoft.com/office/drawing/2015/9/8/chartex" xmlns:cx2="http://schemas.microsoft.com/office/drawing/2015/10/21/chartex" xmlns:cx3="http://schemas.microsoft.com/office/drawing/2016/5/9/chartex" xmlns:cx4="http://schemas.microsoft.com/office/drawing/2016/5/10/chartex" xmlns:cx5="http://schemas.microsoft.com/office/drawing/2016/5/11/chartex" xmlns:cx6="http://schemas.microsoft.com/office/drawing/2016/5/12/chartex" xmlns:cx7="http://schemas.microsoft.com/office/drawing/2016/5/13/chartex" xmlns:cx8="http://schemas.microsoft.com/office/drawing/2016/5/14/chartex" xmlns:mc="http://schemas.openxmlformats.org/markup-compatibility/2006" xmlns:aink="http://schemas.microsoft.com/office/drawing/2016/ink" xmlns:am3d="http://schemas.microsoft.com/office/drawing/2017/model3d" xmlns:o="urn:schemas-microsoft-com:office:office" xmlns:r="http://schemas.openxmlformats.org/officeDocument/2006/relationships" xmlns:m="http://schemas.openxmlformats.org/officeDocument/2006/math" xmlns:v="urn:schemas-microsoft-com:vml" xmlns:wp14="http://schemas.microsoft.com/office/word/2010/wordprocessingDrawing" xmlns:wp="http://schemas.openxmlformats.org/drawingml/2006/wordprocessingDrawing" xmlns:w10="urn:schemas-microsoft-com:office:word" xmlns:w="http://schemas.openxmlformats.org/wordprocessingml/2006/main" xmlns:w14="http://schemas.microsoft.com/office/word/2010/wordml" xmlns:w15="http://schemas.microsoft.com/office/word/2012/wordml" xmlns:w16cid="http://schemas.microsoft.com/office/word/2016/wordml/cid" xmlns:w16se="http://schemas.microsoft.com/office/word/2015/wordml/symex" xmlns:wpg="http://schemas.microsoft.com/office/word/2010/wordprocessingGroup" xmlns:wpi="http://schemas.microsoft.com/office/word/2010/wordprocessingInk" xmlns:wne="http://schemas.microsoft.com/office/word/2006/wordml" xmlns:wps="http://schemas.microsoft.com/office/word/2010/wordprocessingShape" mc:Ignorable="w14 w15 w16se w16cid wp14">
   <w:footnote w:type="separator" w:id="-1">
     <w:p>
       <w:pPr>
@@ -29625,23 +29609,7 @@
           <w:sz w:val="20"/>
           <w:szCs w:val="20"/>
         </w:rPr>
-        <w:t xml:space="preserve"> Ball, A. &amp; Duke, M. (2015, July 30). ‘How to Cite Datasets and Link to Publications’. DCC How-to Guides. </w:t>
-      </w:r>
-      <w:proofErr w:type="gramStart"/>
-      <w:r>
-        <w:rPr>
-          <w:sz w:val="20"/>
-          <w:szCs w:val="20"/>
-        </w:rPr>
-        <w:t>Edinburgh :</w:t>
-      </w:r>
-      <w:proofErr w:type="gramEnd"/>
-      <w:r>
-        <w:rPr>
-          <w:sz w:val="20"/>
-          <w:szCs w:val="20"/>
-        </w:rPr>
-        <w:t xml:space="preserve"> Digital Curation Centre. Retrieved April 13, 2017, from: </w:t>
+        <w:t xml:space="preserve"> Ball, A. &amp; Duke, M. (2015, July 30). ‘How to Cite Datasets and Link to Publications’. DCC How-to Guides. Edinburgh : Digital Curation Centre. Retrieved April 13, 2017, from: </w:t>
       </w:r>
       <w:hyperlink r:id="rId6">
         <w:r>
@@ -30419,23 +30387,7 @@
           <w:sz w:val="20"/>
           <w:szCs w:val="20"/>
         </w:rPr>
-        <w:t xml:space="preserve"> Two additional schema code level changes are the allowance of keeping optional wrapper elements empty and the allowance of arbitrary ordering of elements (by removal of &lt;</w:t>
-      </w:r>
-      <w:proofErr w:type="gramStart"/>
-      <w:r>
-        <w:rPr>
-          <w:sz w:val="20"/>
-          <w:szCs w:val="20"/>
-        </w:rPr>
-        <w:t>xs:sequence</w:t>
-      </w:r>
-      <w:proofErr w:type="gramEnd"/>
-      <w:r>
-        <w:rPr>
-          <w:sz w:val="20"/>
-          <w:szCs w:val="20"/>
-        </w:rPr>
-        <w:t>&gt;).</w:t>
+        <w:t xml:space="preserve"> Two additional schema code level changes are the allowance of keeping optional wrapper elements empty and the allowance of arbitrary ordering of elements (by removal of &lt;xs:sequence&gt;).</w:t>
       </w:r>
     </w:p>
   </w:footnote>
@@ -30460,7 +30412,7 @@
       <w:hyperlink r:id="rId27" w:history="1">
         <w:r>
           <w:rPr>
-            <w:rStyle w:val="Link"/>
+            <w:rStyle w:val="Hyperlink"/>
           </w:rPr>
           <w:t>http://www.ukoln.ac.uk/metadata/dcmi/collection-RKMS-ISO8601/</w:t>
         </w:r>
@@ -30522,7 +30474,17 @@
 </file>
 
 <file path=word/header1.xml><?xml version="1.0" encoding="utf-8"?>
-<w:hdr xmlns:wpc="http://schemas.microsoft.com/office/word/2010/wordprocessingCanvas" xmlns:mo="http://schemas.microsoft.com/office/mac/office/2008/main" xmlns:mc="http://schemas.openxmlformats.org/markup-compatibility/2006" xmlns:mv="urn:schemas-microsoft-com:mac:vml" xmlns:o="urn:schemas-microsoft-com:office:office" xmlns:r="http://schemas.openxmlformats.org/officeDocument/2006/relationships" xmlns:m="http://schemas.openxmlformats.org/officeDocument/2006/math" xmlns:v="urn:schemas-microsoft-com:vml" xmlns:wp14="http://schemas.microsoft.com/office/word/2010/wordprocessingDrawing" xmlns:wp="http://schemas.openxmlformats.org/drawingml/2006/wordprocessingDrawing" xmlns:w10="urn:schemas-microsoft-com:office:word" xmlns:w="http://schemas.openxmlformats.org/wordprocessingml/2006/main" xmlns:w14="http://schemas.microsoft.com/office/word/2010/wordml" xmlns:w15="http://schemas.microsoft.com/office/word/2012/wordml" xmlns:wpg="http://schemas.microsoft.com/office/word/2010/wordprocessingGroup" xmlns:wpi="http://schemas.microsoft.com/office/word/2010/wordprocessingInk" xmlns:wne="http://schemas.microsoft.com/office/word/2006/wordml" xmlns:wps="http://schemas.microsoft.com/office/word/2010/wordprocessingShape" mc:Ignorable="w14 w15 wp14">
+<w:hdr xmlns:wpc="http://schemas.microsoft.com/office/word/2010/wordprocessingCanvas" xmlns:cx="http://schemas.microsoft.com/office/drawing/2014/chartex" xmlns:cx1="http://schemas.microsoft.com/office/drawing/2015/9/8/chartex" xmlns:cx2="http://schemas.microsoft.com/office/drawing/2015/10/21/chartex" xmlns:cx3="http://schemas.microsoft.com/office/drawing/2016/5/9/chartex" xmlns:cx4="http://schemas.microsoft.com/office/drawing/2016/5/10/chartex" xmlns:cx5="http://schemas.microsoft.com/office/drawing/2016/5/11/chartex" xmlns:cx6="http://schemas.microsoft.com/office/drawing/2016/5/12/chartex" xmlns:cx7="http://schemas.microsoft.com/office/drawing/2016/5/13/chartex" xmlns:cx8="http://schemas.microsoft.com/office/drawing/2016/5/14/chartex" xmlns:mc="http://schemas.openxmlformats.org/markup-compatibility/2006" xmlns:aink="http://schemas.microsoft.com/office/drawing/2016/ink" xmlns:am3d="http://schemas.microsoft.com/office/drawing/2017/model3d" xmlns:o="urn:schemas-microsoft-com:office:office" xmlns:r="http://schemas.openxmlformats.org/officeDocument/2006/relationships" xmlns:m="http://schemas.openxmlformats.org/officeDocument/2006/math" xmlns:v="urn:schemas-microsoft-com:vml" xmlns:wp14="http://schemas.microsoft.com/office/word/2010/wordprocessingDrawing" xmlns:wp="http://schemas.openxmlformats.org/drawingml/2006/wordprocessingDrawing" xmlns:w10="urn:schemas-microsoft-com:office:word" xmlns:w="http://schemas.openxmlformats.org/wordprocessingml/2006/main" xmlns:w14="http://schemas.microsoft.com/office/word/2010/wordml" xmlns:w15="http://schemas.microsoft.com/office/word/2012/wordml" xmlns:w16cid="http://schemas.microsoft.com/office/word/2016/wordml/cid" xmlns:w16se="http://schemas.microsoft.com/office/word/2015/wordml/symex" xmlns:wpg="http://schemas.microsoft.com/office/word/2010/wordprocessingGroup" xmlns:wpi="http://schemas.microsoft.com/office/word/2010/wordprocessingInk" xmlns:wne="http://schemas.microsoft.com/office/word/2006/wordml" xmlns:wps="http://schemas.microsoft.com/office/word/2010/wordprocessingShape" mc:Ignorable="w14 w15 w16se w16cid wp14">
+  <w:p>
+    <w:pPr>
+      <w:pStyle w:val="Kopfzeile"/>
+    </w:pPr>
+  </w:p>
+</w:hdr>
+</file>
+
+<file path=word/header2.xml><?xml version="1.0" encoding="utf-8"?>
+<w:hdr xmlns:wpc="http://schemas.microsoft.com/office/word/2010/wordprocessingCanvas" xmlns:cx="http://schemas.microsoft.com/office/drawing/2014/chartex" xmlns:cx1="http://schemas.microsoft.com/office/drawing/2015/9/8/chartex" xmlns:cx2="http://schemas.microsoft.com/office/drawing/2015/10/21/chartex" xmlns:cx3="http://schemas.microsoft.com/office/drawing/2016/5/9/chartex" xmlns:cx4="http://schemas.microsoft.com/office/drawing/2016/5/10/chartex" xmlns:cx5="http://schemas.microsoft.com/office/drawing/2016/5/11/chartex" xmlns:cx6="http://schemas.microsoft.com/office/drawing/2016/5/12/chartex" xmlns:cx7="http://schemas.microsoft.com/office/drawing/2016/5/13/chartex" xmlns:cx8="http://schemas.microsoft.com/office/drawing/2016/5/14/chartex" xmlns:mc="http://schemas.openxmlformats.org/markup-compatibility/2006" xmlns:aink="http://schemas.microsoft.com/office/drawing/2016/ink" xmlns:am3d="http://schemas.microsoft.com/office/drawing/2017/model3d" xmlns:o="urn:schemas-microsoft-com:office:office" xmlns:r="http://schemas.openxmlformats.org/officeDocument/2006/relationships" xmlns:m="http://schemas.openxmlformats.org/officeDocument/2006/math" xmlns:v="urn:schemas-microsoft-com:vml" xmlns:wp14="http://schemas.microsoft.com/office/word/2010/wordprocessingDrawing" xmlns:wp="http://schemas.openxmlformats.org/drawingml/2006/wordprocessingDrawing" xmlns:w10="urn:schemas-microsoft-com:office:word" xmlns:w="http://schemas.openxmlformats.org/wordprocessingml/2006/main" xmlns:w14="http://schemas.microsoft.com/office/word/2010/wordml" xmlns:w15="http://schemas.microsoft.com/office/word/2012/wordml" xmlns:w16cid="http://schemas.microsoft.com/office/word/2016/wordml/cid" xmlns:w16se="http://schemas.microsoft.com/office/word/2015/wordml/symex" xmlns:wpg="http://schemas.microsoft.com/office/word/2010/wordprocessingGroup" xmlns:wpi="http://schemas.microsoft.com/office/word/2010/wordprocessingInk" xmlns:wne="http://schemas.microsoft.com/office/word/2006/wordml" xmlns:wps="http://schemas.microsoft.com/office/word/2010/wordprocessingShape" mc:Ignorable="w14 w15 w16se w16cid wp14">
   <w:p>
     <w:pPr>
       <w:tabs>
@@ -30534,7 +30496,7 @@
     <w:r>
       <w:rPr>
         <w:noProof/>
-        <w:lang w:val="de-DE" w:eastAsia="de-DE"/>
+        <w:lang w:val="en-US"/>
       </w:rPr>
       <w:drawing>
         <wp:inline distT="114300" distB="114300" distL="114300" distR="114300" wp14:anchorId="70234E46" wp14:editId="157EC1A7">
@@ -30577,9 +30539,19 @@
 </w:hdr>
 </file>
 
+<file path=word/header3.xml><?xml version="1.0" encoding="utf-8"?>
+<w:hdr xmlns:wpc="http://schemas.microsoft.com/office/word/2010/wordprocessingCanvas" xmlns:cx="http://schemas.microsoft.com/office/drawing/2014/chartex" xmlns:cx1="http://schemas.microsoft.com/office/drawing/2015/9/8/chartex" xmlns:cx2="http://schemas.microsoft.com/office/drawing/2015/10/21/chartex" xmlns:cx3="http://schemas.microsoft.com/office/drawing/2016/5/9/chartex" xmlns:cx4="http://schemas.microsoft.com/office/drawing/2016/5/10/chartex" xmlns:cx5="http://schemas.microsoft.com/office/drawing/2016/5/11/chartex" xmlns:cx6="http://schemas.microsoft.com/office/drawing/2016/5/12/chartex" xmlns:cx7="http://schemas.microsoft.com/office/drawing/2016/5/13/chartex" xmlns:cx8="http://schemas.microsoft.com/office/drawing/2016/5/14/chartex" xmlns:mc="http://schemas.openxmlformats.org/markup-compatibility/2006" xmlns:aink="http://schemas.microsoft.com/office/drawing/2016/ink" xmlns:am3d="http://schemas.microsoft.com/office/drawing/2017/model3d" xmlns:o="urn:schemas-microsoft-com:office:office" xmlns:r="http://schemas.openxmlformats.org/officeDocument/2006/relationships" xmlns:m="http://schemas.openxmlformats.org/officeDocument/2006/math" xmlns:v="urn:schemas-microsoft-com:vml" xmlns:wp14="http://schemas.microsoft.com/office/word/2010/wordprocessingDrawing" xmlns:wp="http://schemas.openxmlformats.org/drawingml/2006/wordprocessingDrawing" xmlns:w10="urn:schemas-microsoft-com:office:word" xmlns:w="http://schemas.openxmlformats.org/wordprocessingml/2006/main" xmlns:w14="http://schemas.microsoft.com/office/word/2010/wordml" xmlns:w15="http://schemas.microsoft.com/office/word/2012/wordml" xmlns:w16cid="http://schemas.microsoft.com/office/word/2016/wordml/cid" xmlns:w16se="http://schemas.microsoft.com/office/word/2015/wordml/symex" xmlns:wpg="http://schemas.microsoft.com/office/word/2010/wordprocessingGroup" xmlns:wpi="http://schemas.microsoft.com/office/word/2010/wordprocessingInk" xmlns:wne="http://schemas.microsoft.com/office/word/2006/wordml" xmlns:wps="http://schemas.microsoft.com/office/word/2010/wordprocessingShape" mc:Ignorable="w14 w15 w16se w16cid wp14">
+  <w:p>
+    <w:pPr>
+      <w:pStyle w:val="Kopfzeile"/>
+    </w:pPr>
+  </w:p>
+</w:hdr>
+</file>
+
 <file path=word/numbering.xml><?xml version="1.0" encoding="utf-8"?>
-<w:numbering xmlns:wpc="http://schemas.microsoft.com/office/word/2010/wordprocessingCanvas" xmlns:mo="http://schemas.microsoft.com/office/mac/office/2008/main" xmlns:mc="http://schemas.openxmlformats.org/markup-compatibility/2006" xmlns:mv="urn:schemas-microsoft-com:mac:vml" xmlns:o="urn:schemas-microsoft-com:office:office" xmlns:r="http://schemas.openxmlformats.org/officeDocument/2006/relationships" xmlns:m="http://schemas.openxmlformats.org/officeDocument/2006/math" xmlns:v="urn:schemas-microsoft-com:vml" xmlns:wp14="http://schemas.microsoft.com/office/word/2010/wordprocessingDrawing" xmlns:wp="http://schemas.openxmlformats.org/drawingml/2006/wordprocessingDrawing" xmlns:w10="urn:schemas-microsoft-com:office:word" xmlns:w="http://schemas.openxmlformats.org/wordprocessingml/2006/main" xmlns:w14="http://schemas.microsoft.com/office/word/2010/wordml" xmlns:w15="http://schemas.microsoft.com/office/word/2012/wordml" xmlns:wpg="http://schemas.microsoft.com/office/word/2010/wordprocessingGroup" xmlns:wpi="http://schemas.microsoft.com/office/word/2010/wordprocessingInk" xmlns:wne="http://schemas.microsoft.com/office/word/2006/wordml" xmlns:wps="http://schemas.microsoft.com/office/word/2010/wordprocessingShape" mc:Ignorable="w14 w15 wp14">
-  <w:abstractNum w:abstractNumId="0">
+<w:numbering xmlns:wpc="http://schemas.microsoft.com/office/word/2010/wordprocessingCanvas" xmlns:cx="http://schemas.microsoft.com/office/drawing/2014/chartex" xmlns:cx1="http://schemas.microsoft.com/office/drawing/2015/9/8/chartex" xmlns:cx2="http://schemas.microsoft.com/office/drawing/2015/10/21/chartex" xmlns:cx3="http://schemas.microsoft.com/office/drawing/2016/5/9/chartex" xmlns:cx4="http://schemas.microsoft.com/office/drawing/2016/5/10/chartex" xmlns:cx5="http://schemas.microsoft.com/office/drawing/2016/5/11/chartex" xmlns:cx6="http://schemas.microsoft.com/office/drawing/2016/5/12/chartex" xmlns:cx7="http://schemas.microsoft.com/office/drawing/2016/5/13/chartex" xmlns:cx8="http://schemas.microsoft.com/office/drawing/2016/5/14/chartex" xmlns:mc="http://schemas.openxmlformats.org/markup-compatibility/2006" xmlns:aink="http://schemas.microsoft.com/office/drawing/2016/ink" xmlns:am3d="http://schemas.microsoft.com/office/drawing/2017/model3d" xmlns:o="urn:schemas-microsoft-com:office:office" xmlns:r="http://schemas.openxmlformats.org/officeDocument/2006/relationships" xmlns:m="http://schemas.openxmlformats.org/officeDocument/2006/math" xmlns:v="urn:schemas-microsoft-com:vml" xmlns:wp14="http://schemas.microsoft.com/office/word/2010/wordprocessingDrawing" xmlns:wp="http://schemas.openxmlformats.org/drawingml/2006/wordprocessingDrawing" xmlns:w10="urn:schemas-microsoft-com:office:word" xmlns:w="http://schemas.openxmlformats.org/wordprocessingml/2006/main" xmlns:w14="http://schemas.microsoft.com/office/word/2010/wordml" xmlns:w15="http://schemas.microsoft.com/office/word/2012/wordml" xmlns:w16cid="http://schemas.microsoft.com/office/word/2016/wordml/cid" xmlns:w16se="http://schemas.microsoft.com/office/word/2015/wordml/symex" xmlns:wpg="http://schemas.microsoft.com/office/word/2010/wordprocessingGroup" xmlns:wpi="http://schemas.microsoft.com/office/word/2010/wordprocessingInk" xmlns:wne="http://schemas.microsoft.com/office/word/2006/wordml" xmlns:wps="http://schemas.microsoft.com/office/word/2010/wordprocessingShape" mc:Ignorable="w14 w15 w16se w16cid wp14">
+  <w:abstractNum w:abstractNumId="0" w15:restartNumberingAfterBreak="0">
     <w:nsid w:val="05D26FBC"/>
     <w:multiLevelType w:val="multilevel"/>
     <w:tmpl w:val="9F66AF36"/>
@@ -30692,7 +30664,7 @@
       </w:rPr>
     </w:lvl>
   </w:abstractNum>
-  <w:abstractNum w:abstractNumId="1">
+  <w:abstractNum w:abstractNumId="1" w15:restartNumberingAfterBreak="0">
     <w:nsid w:val="08EA3BC1"/>
     <w:multiLevelType w:val="multilevel"/>
     <w:tmpl w:val="395A8004"/>
@@ -30814,7 +30786,7 @@
       </w:rPr>
     </w:lvl>
   </w:abstractNum>
-  <w:abstractNum w:abstractNumId="2">
+  <w:abstractNum w:abstractNumId="2" w15:restartNumberingAfterBreak="0">
     <w:nsid w:val="0F695965"/>
     <w:multiLevelType w:val="multilevel"/>
     <w:tmpl w:val="7982CCAC"/>
@@ -30927,7 +30899,7 @@
       </w:rPr>
     </w:lvl>
   </w:abstractNum>
-  <w:abstractNum w:abstractNumId="3">
+  <w:abstractNum w:abstractNumId="3" w15:restartNumberingAfterBreak="0">
     <w:nsid w:val="134E3917"/>
     <w:multiLevelType w:val="multilevel"/>
     <w:tmpl w:val="BE986D30"/>
@@ -31040,7 +31012,7 @@
       </w:rPr>
     </w:lvl>
   </w:abstractNum>
-  <w:abstractNum w:abstractNumId="4">
+  <w:abstractNum w:abstractNumId="4" w15:restartNumberingAfterBreak="0">
     <w:nsid w:val="18610977"/>
     <w:multiLevelType w:val="multilevel"/>
     <w:tmpl w:val="8380251A"/>
@@ -31153,7 +31125,7 @@
       </w:rPr>
     </w:lvl>
   </w:abstractNum>
-  <w:abstractNum w:abstractNumId="5">
+  <w:abstractNum w:abstractNumId="5" w15:restartNumberingAfterBreak="0">
     <w:nsid w:val="1DCD00D6"/>
     <w:multiLevelType w:val="multilevel"/>
     <w:tmpl w:val="6946148E"/>
@@ -31275,7 +31247,7 @@
       </w:rPr>
     </w:lvl>
   </w:abstractNum>
-  <w:abstractNum w:abstractNumId="6">
+  <w:abstractNum w:abstractNumId="6" w15:restartNumberingAfterBreak="0">
     <w:nsid w:val="21F30E62"/>
     <w:multiLevelType w:val="multilevel"/>
     <w:tmpl w:val="F440CB1E"/>
@@ -31406,7 +31378,7 @@
       </w:rPr>
     </w:lvl>
   </w:abstractNum>
-  <w:abstractNum w:abstractNumId="7">
+  <w:abstractNum w:abstractNumId="7" w15:restartNumberingAfterBreak="0">
     <w:nsid w:val="23510E78"/>
     <w:multiLevelType w:val="multilevel"/>
     <w:tmpl w:val="A6581100"/>
@@ -31495,7 +31467,7 @@
       </w:pPr>
     </w:lvl>
   </w:abstractNum>
-  <w:abstractNum w:abstractNumId="8">
+  <w:abstractNum w:abstractNumId="8" w15:restartNumberingAfterBreak="0">
     <w:nsid w:val="2CFE566F"/>
     <w:multiLevelType w:val="multilevel"/>
     <w:tmpl w:val="34DADF2A"/>
@@ -31617,7 +31589,7 @@
       </w:rPr>
     </w:lvl>
   </w:abstractNum>
-  <w:abstractNum w:abstractNumId="9">
+  <w:abstractNum w:abstractNumId="9" w15:restartNumberingAfterBreak="0">
     <w:nsid w:val="36800342"/>
     <w:multiLevelType w:val="multilevel"/>
     <w:tmpl w:val="4C0A7112"/>
@@ -31730,7 +31702,7 @@
       </w:rPr>
     </w:lvl>
   </w:abstractNum>
-  <w:abstractNum w:abstractNumId="10">
+  <w:abstractNum w:abstractNumId="10" w15:restartNumberingAfterBreak="0">
     <w:nsid w:val="3A2B35CE"/>
     <w:multiLevelType w:val="multilevel"/>
     <w:tmpl w:val="E20A22D2"/>
@@ -31843,7 +31815,7 @@
       </w:rPr>
     </w:lvl>
   </w:abstractNum>
-  <w:abstractNum w:abstractNumId="11">
+  <w:abstractNum w:abstractNumId="11" w15:restartNumberingAfterBreak="0">
     <w:nsid w:val="3BE46013"/>
     <w:multiLevelType w:val="multilevel"/>
     <w:tmpl w:val="1BA6F4F8"/>
@@ -31974,7 +31946,7 @@
       </w:rPr>
     </w:lvl>
   </w:abstractNum>
-  <w:abstractNum w:abstractNumId="12">
+  <w:abstractNum w:abstractNumId="12" w15:restartNumberingAfterBreak="0">
     <w:nsid w:val="3C4A1D15"/>
     <w:multiLevelType w:val="multilevel"/>
     <w:tmpl w:val="C7E4ECB4"/>
@@ -32063,7 +32035,7 @@
       </w:pPr>
     </w:lvl>
   </w:abstractNum>
-  <w:abstractNum w:abstractNumId="13">
+  <w:abstractNum w:abstractNumId="13" w15:restartNumberingAfterBreak="0">
     <w:nsid w:val="42C8418A"/>
     <w:multiLevelType w:val="multilevel"/>
     <w:tmpl w:val="0F467350"/>
@@ -32176,7 +32148,7 @@
       </w:rPr>
     </w:lvl>
   </w:abstractNum>
-  <w:abstractNum w:abstractNumId="14">
+  <w:abstractNum w:abstractNumId="14" w15:restartNumberingAfterBreak="0">
     <w:nsid w:val="44012A06"/>
     <w:multiLevelType w:val="multilevel"/>
     <w:tmpl w:val="CEF2BB96"/>
@@ -32289,7 +32261,7 @@
       </w:rPr>
     </w:lvl>
   </w:abstractNum>
-  <w:abstractNum w:abstractNumId="15">
+  <w:abstractNum w:abstractNumId="15" w15:restartNumberingAfterBreak="0">
     <w:nsid w:val="469504D6"/>
     <w:multiLevelType w:val="multilevel"/>
     <w:tmpl w:val="50564450"/>
@@ -32375,7 +32347,7 @@
       </w:pPr>
     </w:lvl>
   </w:abstractNum>
-  <w:abstractNum w:abstractNumId="16">
+  <w:abstractNum w:abstractNumId="16" w15:restartNumberingAfterBreak="0">
     <w:nsid w:val="522B780C"/>
     <w:multiLevelType w:val="multilevel"/>
     <w:tmpl w:val="4A643B78"/>
@@ -32488,7 +32460,7 @@
       </w:rPr>
     </w:lvl>
   </w:abstractNum>
-  <w:abstractNum w:abstractNumId="17">
+  <w:abstractNum w:abstractNumId="17" w15:restartNumberingAfterBreak="0">
     <w:nsid w:val="54481C73"/>
     <w:multiLevelType w:val="multilevel"/>
     <w:tmpl w:val="5AA855E4"/>
@@ -32610,7 +32582,7 @@
       </w:rPr>
     </w:lvl>
   </w:abstractNum>
-  <w:abstractNum w:abstractNumId="18">
+  <w:abstractNum w:abstractNumId="18" w15:restartNumberingAfterBreak="0">
     <w:nsid w:val="5C241D5E"/>
     <w:multiLevelType w:val="multilevel"/>
     <w:tmpl w:val="870415DC"/>
@@ -32723,7 +32695,7 @@
       </w:rPr>
     </w:lvl>
   </w:abstractNum>
-  <w:abstractNum w:abstractNumId="19">
+  <w:abstractNum w:abstractNumId="19" w15:restartNumberingAfterBreak="0">
     <w:nsid w:val="6EA1722C"/>
     <w:multiLevelType w:val="multilevel"/>
     <w:tmpl w:val="82BE255A"/>
@@ -32836,7 +32808,7 @@
       </w:rPr>
     </w:lvl>
   </w:abstractNum>
-  <w:abstractNum w:abstractNumId="20">
+  <w:abstractNum w:abstractNumId="20" w15:restartNumberingAfterBreak="0">
     <w:nsid w:val="7D0C005F"/>
     <w:multiLevelType w:val="multilevel"/>
     <w:tmpl w:val="F0E2A32E"/>
@@ -32949,7 +32921,7 @@
       </w:rPr>
     </w:lvl>
   </w:abstractNum>
-  <w:abstractNum w:abstractNumId="21">
+  <w:abstractNum w:abstractNumId="21" w15:restartNumberingAfterBreak="0">
     <w:nsid w:val="7ECA4E23"/>
     <w:multiLevelType w:val="multilevel"/>
     <w:tmpl w:val="98B62BEC"/>
@@ -33132,7 +33104,7 @@
 </file>
 
 <file path=word/styles.xml><?xml version="1.0" encoding="utf-8"?>
-<w:styles xmlns:mc="http://schemas.openxmlformats.org/markup-compatibility/2006" xmlns:r="http://schemas.openxmlformats.org/officeDocument/2006/relationships" xmlns:w="http://schemas.openxmlformats.org/wordprocessingml/2006/main" xmlns:w14="http://schemas.microsoft.com/office/word/2010/wordml" xmlns:w15="http://schemas.microsoft.com/office/word/2012/wordml" mc:Ignorable="w14 w15">
+<w:styles xmlns:mc="http://schemas.openxmlformats.org/markup-compatibility/2006" xmlns:r="http://schemas.openxmlformats.org/officeDocument/2006/relationships" xmlns:w="http://schemas.openxmlformats.org/wordprocessingml/2006/main" xmlns:w14="http://schemas.microsoft.com/office/word/2010/wordml" xmlns:w15="http://schemas.microsoft.com/office/word/2012/wordml" xmlns:w16cid="http://schemas.microsoft.com/office/word/2016/wordml/cid" xmlns:w16se="http://schemas.microsoft.com/office/word/2015/wordml/symex" mc:Ignorable="w14 w15 w16se w16cid">
   <w:docDefaults>
     <w:rPrDefault>
       <w:rPr>
@@ -33148,7 +33120,7 @@
       </w:pPr>
     </w:pPrDefault>
   </w:docDefaults>
-  <w:latentStyles w:defLockedState="0" w:defUIPriority="99" w:defSemiHidden="0" w:defUnhideWhenUsed="0" w:defQFormat="0" w:count="382">
+  <w:latentStyles w:defLockedState="0" w:defUIPriority="99" w:defSemiHidden="0" w:defUnhideWhenUsed="0" w:defQFormat="0" w:count="375">
     <w:lsdException w:name="Normal" w:uiPriority="0" w:qFormat="1"/>
     <w:lsdException w:name="heading 1" w:uiPriority="9" w:qFormat="1"/>
     <w:lsdException w:name="heading 2" w:semiHidden="1" w:uiPriority="9" w:unhideWhenUsed="1" w:qFormat="1"/>
@@ -33297,11 +33269,11 @@
     <w:lsdException w:name="Table Elegant" w:semiHidden="1" w:unhideWhenUsed="1"/>
     <w:lsdException w:name="Table Professional" w:semiHidden="1" w:unhideWhenUsed="1"/>
     <w:lsdException w:name="Table Subtle 1" w:semiHidden="1" w:unhideWhenUsed="1"/>
-    <w:lsdException w:name="Table Subtle 2" w:semiHidden="1" w:unhideWhenUsed="1"/>
     <w:lsdException w:name="Table Web 1" w:semiHidden="1" w:unhideWhenUsed="1"/>
-    <w:lsdException w:name="Table Web 3" w:semiHidden="1" w:unhideWhenUsed="1"/>
+    <w:lsdException w:name="Table Web 2" w:semiHidden="1" w:unhideWhenUsed="1"/>
     <w:lsdException w:name="Balloon Text" w:semiHidden="1" w:unhideWhenUsed="1"/>
     <w:lsdException w:name="Table Grid" w:uiPriority="59"/>
+    <w:lsdException w:name="Table Theme" w:semiHidden="1" w:unhideWhenUsed="1"/>
     <w:lsdException w:name="Placeholder Text" w:semiHidden="1"/>
     <w:lsdException w:name="No Spacing" w:uiPriority="1" w:qFormat="1"/>
     <w:lsdException w:name="Light Shading" w:uiPriority="60"/>
@@ -33519,6 +33491,8 @@
     <w:lsdException w:name="List Table 7 Colorful Accent 6" w:uiPriority="52"/>
     <w:lsdException w:name="Mention" w:semiHidden="1" w:unhideWhenUsed="1"/>
     <w:lsdException w:name="Smart Hyperlink" w:semiHidden="1" w:unhideWhenUsed="1"/>
+    <w:lsdException w:name="Hashtag" w:semiHidden="1" w:unhideWhenUsed="1"/>
+    <w:lsdException w:name="Unresolved Mention" w:semiHidden="1" w:unhideWhenUsed="1"/>
   </w:latentStyles>
   <w:style w:type="paragraph" w:default="1" w:styleId="Standard">
     <w:name w:val="Normal"/>
@@ -33789,11 +33763,8 @@
     <w:tblPr>
       <w:tblStyleRowBandSize w:val="1"/>
       <w:tblStyleColBandSize w:val="1"/>
-      <w:tblInd w:w="0" w:type="dxa"/>
       <w:tblCellMar>
-        <w:top w:w="0" w:type="dxa"/>
         <w:left w:w="115" w:type="dxa"/>
-        <w:bottom w:w="0" w:type="dxa"/>
         <w:right w:w="115" w:type="dxa"/>
       </w:tblCellMar>
     </w:tblPr>
@@ -33803,11 +33774,8 @@
     <w:tblPr>
       <w:tblStyleRowBandSize w:val="1"/>
       <w:tblStyleColBandSize w:val="1"/>
-      <w:tblInd w:w="0" w:type="dxa"/>
       <w:tblCellMar>
-        <w:top w:w="0" w:type="dxa"/>
         <w:left w:w="115" w:type="dxa"/>
-        <w:bottom w:w="0" w:type="dxa"/>
         <w:right w:w="115" w:type="dxa"/>
       </w:tblCellMar>
     </w:tblPr>
@@ -33817,11 +33785,8 @@
     <w:tblPr>
       <w:tblStyleRowBandSize w:val="1"/>
       <w:tblStyleColBandSize w:val="1"/>
-      <w:tblInd w:w="0" w:type="dxa"/>
       <w:tblCellMar>
-        <w:top w:w="0" w:type="dxa"/>
         <w:left w:w="115" w:type="dxa"/>
-        <w:bottom w:w="0" w:type="dxa"/>
         <w:right w:w="115" w:type="dxa"/>
       </w:tblCellMar>
     </w:tblPr>
@@ -33831,11 +33796,8 @@
     <w:tblPr>
       <w:tblStyleRowBandSize w:val="1"/>
       <w:tblStyleColBandSize w:val="1"/>
-      <w:tblInd w:w="0" w:type="dxa"/>
       <w:tblCellMar>
-        <w:top w:w="0" w:type="dxa"/>
         <w:left w:w="115" w:type="dxa"/>
-        <w:bottom w:w="0" w:type="dxa"/>
         <w:right w:w="115" w:type="dxa"/>
       </w:tblCellMar>
     </w:tblPr>
@@ -33845,11 +33807,8 @@
     <w:tblPr>
       <w:tblStyleRowBandSize w:val="1"/>
       <w:tblStyleColBandSize w:val="1"/>
-      <w:tblInd w:w="0" w:type="dxa"/>
       <w:tblCellMar>
-        <w:top w:w="0" w:type="dxa"/>
         <w:left w:w="115" w:type="dxa"/>
-        <w:bottom w:w="0" w:type="dxa"/>
         <w:right w:w="115" w:type="dxa"/>
       </w:tblCellMar>
     </w:tblPr>
@@ -33859,11 +33818,8 @@
     <w:tblPr>
       <w:tblStyleRowBandSize w:val="1"/>
       <w:tblStyleColBandSize w:val="1"/>
-      <w:tblInd w:w="0" w:type="dxa"/>
       <w:tblCellMar>
-        <w:top w:w="0" w:type="dxa"/>
         <w:left w:w="115" w:type="dxa"/>
-        <w:bottom w:w="0" w:type="dxa"/>
         <w:right w:w="115" w:type="dxa"/>
       </w:tblCellMar>
     </w:tblPr>
@@ -33873,11 +33829,8 @@
     <w:tblPr>
       <w:tblStyleRowBandSize w:val="1"/>
       <w:tblStyleColBandSize w:val="1"/>
-      <w:tblInd w:w="0" w:type="dxa"/>
       <w:tblCellMar>
-        <w:top w:w="0" w:type="dxa"/>
         <w:left w:w="115" w:type="dxa"/>
-        <w:bottom w:w="0" w:type="dxa"/>
         <w:right w:w="115" w:type="dxa"/>
       </w:tblCellMar>
     </w:tblPr>
@@ -33887,11 +33840,8 @@
     <w:tblPr>
       <w:tblStyleRowBandSize w:val="1"/>
       <w:tblStyleColBandSize w:val="1"/>
-      <w:tblInd w:w="0" w:type="dxa"/>
       <w:tblCellMar>
-        <w:top w:w="0" w:type="dxa"/>
         <w:left w:w="115" w:type="dxa"/>
-        <w:bottom w:w="0" w:type="dxa"/>
         <w:right w:w="115" w:type="dxa"/>
       </w:tblCellMar>
     </w:tblPr>
@@ -33901,11 +33851,8 @@
     <w:tblPr>
       <w:tblStyleRowBandSize w:val="1"/>
       <w:tblStyleColBandSize w:val="1"/>
-      <w:tblInd w:w="0" w:type="dxa"/>
       <w:tblCellMar>
-        <w:top w:w="0" w:type="dxa"/>
         <w:left w:w="115" w:type="dxa"/>
-        <w:bottom w:w="0" w:type="dxa"/>
         <w:right w:w="115" w:type="dxa"/>
       </w:tblCellMar>
     </w:tblPr>
@@ -33915,11 +33862,8 @@
     <w:tblPr>
       <w:tblStyleRowBandSize w:val="1"/>
       <w:tblStyleColBandSize w:val="1"/>
-      <w:tblInd w:w="0" w:type="dxa"/>
       <w:tblCellMar>
-        <w:top w:w="0" w:type="dxa"/>
         <w:left w:w="115" w:type="dxa"/>
-        <w:bottom w:w="0" w:type="dxa"/>
         <w:right w:w="115" w:type="dxa"/>
       </w:tblCellMar>
     </w:tblPr>
@@ -33929,11 +33873,8 @@
     <w:tblPr>
       <w:tblStyleRowBandSize w:val="1"/>
       <w:tblStyleColBandSize w:val="1"/>
-      <w:tblInd w:w="0" w:type="dxa"/>
       <w:tblCellMar>
-        <w:top w:w="0" w:type="dxa"/>
         <w:left w:w="115" w:type="dxa"/>
-        <w:bottom w:w="0" w:type="dxa"/>
         <w:right w:w="115" w:type="dxa"/>
       </w:tblCellMar>
     </w:tblPr>
@@ -33943,11 +33884,8 @@
     <w:tblPr>
       <w:tblStyleRowBandSize w:val="1"/>
       <w:tblStyleColBandSize w:val="1"/>
-      <w:tblInd w:w="0" w:type="dxa"/>
       <w:tblCellMar>
-        <w:top w:w="0" w:type="dxa"/>
         <w:left w:w="115" w:type="dxa"/>
-        <w:bottom w:w="0" w:type="dxa"/>
         <w:right w:w="115" w:type="dxa"/>
       </w:tblCellMar>
     </w:tblPr>
@@ -33957,11 +33895,8 @@
     <w:tblPr>
       <w:tblStyleRowBandSize w:val="1"/>
       <w:tblStyleColBandSize w:val="1"/>
-      <w:tblInd w:w="0" w:type="dxa"/>
       <w:tblCellMar>
-        <w:top w:w="0" w:type="dxa"/>
         <w:left w:w="115" w:type="dxa"/>
-        <w:bottom w:w="0" w:type="dxa"/>
         <w:right w:w="115" w:type="dxa"/>
       </w:tblCellMar>
     </w:tblPr>
@@ -33971,7 +33906,6 @@
     <w:tblPr>
       <w:tblStyleRowBandSize w:val="1"/>
       <w:tblStyleColBandSize w:val="1"/>
-      <w:tblInd w:w="0" w:type="dxa"/>
       <w:tblCellMar>
         <w:top w:w="100" w:type="dxa"/>
         <w:left w:w="100" w:type="dxa"/>
@@ -33988,11 +33922,8 @@
     <w:tblPr>
       <w:tblStyleRowBandSize w:val="1"/>
       <w:tblStyleColBandSize w:val="1"/>
-      <w:tblInd w:w="0" w:type="dxa"/>
       <w:tblCellMar>
-        <w:top w:w="0" w:type="dxa"/>
         <w:left w:w="115" w:type="dxa"/>
-        <w:bottom w:w="0" w:type="dxa"/>
         <w:right w:w="115" w:type="dxa"/>
       </w:tblCellMar>
     </w:tblPr>
@@ -34086,7 +34017,7 @@
       <w:ind w:left="220"/>
     </w:pPr>
   </w:style>
-  <w:style w:type="character" w:styleId="Link">
+  <w:style w:type="character" w:styleId="Hyperlink">
     <w:name w:val="Hyperlink"/>
     <w:basedOn w:val="Absatz-Standardschriftart"/>
     <w:uiPriority w:val="99"/>
@@ -34409,7 +34340,7 @@
       <w:iCs/>
     </w:rPr>
   </w:style>
-  <w:style w:type="character" w:styleId="Schwachhervorheb">
+  <w:style w:type="character" w:styleId="SchwacheHervorhebung">
     <w:name w:val="Subtle Emphasis"/>
     <w:uiPriority w:val="19"/>
     <w:qFormat/>
@@ -34419,7 +34350,7 @@
       <w:iCs/>
     </w:rPr>
   </w:style>
-  <w:style w:type="character" w:styleId="Intensivhervorheb">
+  <w:style w:type="character" w:styleId="IntensiveHervorhebung">
     <w:name w:val="Intense Emphasis"/>
     <w:uiPriority w:val="21"/>
     <w:qFormat/>
@@ -34839,7 +34770,7 @@
 </file>
 
 <file path=customXml/itemProps1.xml><?xml version="1.0" encoding="utf-8"?>
-<ds:datastoreItem xmlns:ds="http://schemas.openxmlformats.org/officeDocument/2006/customXml" ds:itemID="{AED8056B-F1F9-6E4C-9228-EE3E505707BF}">
+<ds:datastoreItem xmlns:ds="http://schemas.openxmlformats.org/officeDocument/2006/customXml" ds:itemID="{8D34DC36-ED6C-2145-BB44-2510BAA976EA}">
   <ds:schemaRefs>
     <ds:schemaRef ds:uri="http://schemas.openxmlformats.org/officeDocument/2006/bibliography"/>
   </ds:schemaRefs>

</xml_diff>

<commit_message>
updated schema 4.1 documentation
</commit_message>
<xml_diff>
--- a/source/meta/kernel-4.1/doc/DataCite-MetadataKernel_v4.1.docx
+++ b/source/meta/kernel-4.1/doc/DataCite-MetadataKernel_v4.1.docx
@@ -4,10 +4,8 @@
   <w:background w:color="FFFFFF"/>
   <w:body>
     <w:p>
-      <w:bookmarkStart w:id="0" w:name="_gjdgxs" w:colFirst="0" w:colLast="0"/>
-      <w:bookmarkStart w:id="1" w:name="_GoBack"/>
+      <w:bookmarkStart w:id="0" w:name="_GoBack"/>
       <w:bookmarkEnd w:id="0"/>
-      <w:bookmarkEnd w:id="1"/>
     </w:p>
     <w:p>
       <w:r>
@@ -1681,21 +1679,21 @@
       <w:pPr>
         <w:pStyle w:val="berschrift1"/>
       </w:pPr>
-      <w:bookmarkStart w:id="2" w:name="_Toc494115590"/>
+      <w:bookmarkStart w:id="1" w:name="_Toc494115590"/>
       <w:r>
         <w:t>Introduction</w:t>
       </w:r>
+      <w:bookmarkEnd w:id="1"/>
+    </w:p>
+    <w:p>
+      <w:pPr>
+        <w:pStyle w:val="berschrift2"/>
+      </w:pPr>
+      <w:bookmarkStart w:id="2" w:name="_Toc494115591"/>
+      <w:r>
+        <w:t>The DataCite Consortium</w:t>
+      </w:r>
       <w:bookmarkEnd w:id="2"/>
-    </w:p>
-    <w:p>
-      <w:pPr>
-        <w:pStyle w:val="berschrift2"/>
-      </w:pPr>
-      <w:bookmarkStart w:id="3" w:name="_Toc494115591"/>
-      <w:r>
-        <w:t>The DataCite Consortium</w:t>
-      </w:r>
-      <w:bookmarkEnd w:id="3"/>
     </w:p>
     <w:p>
       <w:r>
@@ -1809,11 +1807,11 @@
       <w:pPr>
         <w:pStyle w:val="berschrift2"/>
       </w:pPr>
-      <w:bookmarkStart w:id="4" w:name="_Toc494115592"/>
+      <w:bookmarkStart w:id="3" w:name="_Toc494115592"/>
       <w:r>
         <w:t>DataCite Community Participation</w:t>
       </w:r>
-      <w:bookmarkEnd w:id="4"/>
+      <w:bookmarkEnd w:id="3"/>
     </w:p>
     <w:p>
       <w:r>
@@ -1833,12 +1831,12 @@
       <w:pPr>
         <w:pStyle w:val="berschrift2"/>
       </w:pPr>
-      <w:bookmarkStart w:id="5" w:name="_Toc494115593"/>
+      <w:bookmarkStart w:id="4" w:name="_Toc494115593"/>
       <w:r>
         <w:lastRenderedPageBreak/>
         <w:t>The Metadata Schema</w:t>
       </w:r>
-      <w:bookmarkEnd w:id="5"/>
+      <w:bookmarkEnd w:id="4"/>
     </w:p>
     <w:p>
       <w:r>
@@ -1994,14 +1992,14 @@
       <w:pPr>
         <w:pStyle w:val="berschrift2"/>
       </w:pPr>
-      <w:bookmarkStart w:id="6" w:name="_Version_4.1_Update"/>
-      <w:bookmarkStart w:id="7" w:name="_Toc494115594"/>
-      <w:bookmarkEnd w:id="6"/>
+      <w:bookmarkStart w:id="5" w:name="_Version_4.1_Update"/>
+      <w:bookmarkStart w:id="6" w:name="_Toc494115594"/>
+      <w:bookmarkEnd w:id="5"/>
       <w:r>
         <w:lastRenderedPageBreak/>
         <w:t>Version 4.1 Update</w:t>
       </w:r>
-      <w:bookmarkEnd w:id="7"/>
+      <w:bookmarkEnd w:id="6"/>
     </w:p>
     <w:p>
       <w:r>
@@ -2478,24 +2476,24 @@
       <w:pPr>
         <w:pStyle w:val="berschrift1"/>
       </w:pPr>
-      <w:bookmarkStart w:id="8" w:name="_DataCite_Metadata_Properties"/>
-      <w:bookmarkStart w:id="9" w:name="_Toc494115595"/>
-      <w:bookmarkEnd w:id="8"/>
+      <w:bookmarkStart w:id="7" w:name="_DataCite_Metadata_Properties"/>
+      <w:bookmarkStart w:id="8" w:name="_Toc494115595"/>
+      <w:bookmarkEnd w:id="7"/>
       <w:r>
         <w:lastRenderedPageBreak/>
         <w:t>DataCite Metadata Properties</w:t>
       </w:r>
+      <w:bookmarkEnd w:id="8"/>
+    </w:p>
+    <w:p>
+      <w:pPr>
+        <w:pStyle w:val="berschrift2"/>
+      </w:pPr>
+      <w:bookmarkStart w:id="9" w:name="_Toc494115596"/>
+      <w:r>
+        <w:t>Overview</w:t>
+      </w:r>
       <w:bookmarkEnd w:id="9"/>
-    </w:p>
-    <w:p>
-      <w:pPr>
-        <w:pStyle w:val="berschrift2"/>
-      </w:pPr>
-      <w:bookmarkStart w:id="10" w:name="_Toc494115596"/>
-      <w:r>
-        <w:t>Overview</w:t>
-      </w:r>
-      <w:bookmarkEnd w:id="10"/>
     </w:p>
     <w:p>
       <w:pPr>
@@ -2990,7 +2988,7 @@
       <w:pPr>
         <w:spacing w:after="0"/>
       </w:pPr>
-      <w:bookmarkStart w:id="11" w:name="Table1"/>
+      <w:bookmarkStart w:id="10" w:name="Table1"/>
       <w:r>
         <w:rPr>
           <w:color w:val="4F81BD"/>
@@ -3027,7 +3025,7 @@
               <w:bottom w:val="single" w:sz="4" w:space="0" w:color="000000"/>
             </w:tcBorders>
           </w:tcPr>
-          <w:bookmarkEnd w:id="11"/>
+          <w:bookmarkEnd w:id="10"/>
           <w:p>
             <w:r>
               <w:rPr>
@@ -3372,7 +3370,7 @@
       <w:pPr>
         <w:spacing w:after="0"/>
       </w:pPr>
-      <w:bookmarkStart w:id="12" w:name="Table2"/>
+      <w:bookmarkStart w:id="11" w:name="Table2"/>
       <w:r>
         <w:rPr>
           <w:color w:val="4F81BD"/>
@@ -3413,7 +3411,7 @@
               <w:bottom w:val="single" w:sz="4" w:space="0" w:color="000000"/>
             </w:tcBorders>
           </w:tcPr>
-          <w:bookmarkEnd w:id="12"/>
+          <w:bookmarkEnd w:id="11"/>
           <w:p>
             <w:r>
               <w:rPr>
@@ -4112,8 +4110,8 @@
           <w:szCs w:val="26"/>
         </w:rPr>
       </w:pPr>
-      <w:bookmarkStart w:id="13" w:name="_2jxsxqh" w:colFirst="0" w:colLast="0"/>
-      <w:bookmarkEnd w:id="13"/>
+      <w:bookmarkStart w:id="12" w:name="_2jxsxqh" w:colFirst="0" w:colLast="0"/>
+      <w:bookmarkEnd w:id="12"/>
       <w:r>
         <w:br w:type="page"/>
       </w:r>
@@ -4122,12 +4120,12 @@
       <w:pPr>
         <w:pStyle w:val="berschrift2"/>
       </w:pPr>
-      <w:bookmarkStart w:id="14" w:name="_Toc494115597"/>
+      <w:bookmarkStart w:id="13" w:name="_Toc494115597"/>
       <w:r>
         <w:lastRenderedPageBreak/>
         <w:t>Citation</w:t>
       </w:r>
-      <w:bookmarkEnd w:id="14"/>
+      <w:bookmarkEnd w:id="13"/>
     </w:p>
     <w:p>
       <w:r>
@@ -4500,13 +4498,13 @@
       <w:pPr>
         <w:pStyle w:val="berschrift2"/>
       </w:pPr>
-      <w:bookmarkStart w:id="15" w:name="_DataCite_Properties"/>
-      <w:bookmarkStart w:id="16" w:name="_Toc494115598"/>
+      <w:bookmarkStart w:id="14" w:name="_DataCite_Properties"/>
+      <w:bookmarkStart w:id="15" w:name="_Toc494115598"/>
+      <w:bookmarkEnd w:id="14"/>
+      <w:r>
+        <w:t>DataCite Properties</w:t>
+      </w:r>
       <w:bookmarkEnd w:id="15"/>
-      <w:r>
-        <w:t>DataCite Properties</w:t>
-      </w:r>
-      <w:bookmarkEnd w:id="16"/>
     </w:p>
     <w:p>
       <w:hyperlink w:anchor="Table3">
@@ -4788,7 +4786,7 @@
       <w:pPr>
         <w:spacing w:after="0"/>
       </w:pPr>
-      <w:bookmarkStart w:id="17" w:name="Table3"/>
+      <w:bookmarkStart w:id="16" w:name="Table3"/>
       <w:r>
         <w:rPr>
           <w:color w:val="4F81BD"/>
@@ -4829,7 +4827,7 @@
             <w:tcW w:w="724" w:type="dxa"/>
             <w:shd w:val="clear" w:color="auto" w:fill="FFFFFF"/>
           </w:tcPr>
-          <w:bookmarkEnd w:id="17"/>
+          <w:bookmarkEnd w:id="16"/>
           <w:p>
             <w:r>
               <w:rPr>
@@ -7044,7 +7042,7 @@
         <w:keepNext/>
         <w:spacing w:after="0"/>
       </w:pPr>
-      <w:bookmarkStart w:id="18" w:name="Table4"/>
+      <w:bookmarkStart w:id="17" w:name="Table4"/>
       <w:r>
         <w:rPr>
           <w:color w:val="4F81BD"/>
@@ -7083,7 +7081,7 @@
           <w:tcPr>
             <w:tcW w:w="736" w:type="dxa"/>
           </w:tcPr>
-          <w:bookmarkEnd w:id="18"/>
+          <w:bookmarkEnd w:id="17"/>
           <w:p>
             <w:r>
               <w:rPr>
@@ -11147,11 +11145,339 @@
             <w:tcW w:w="736" w:type="dxa"/>
           </w:tcPr>
           <w:p>
-            <w:r>
-              <w:rPr>
-                <w:sz w:val="20"/>
-                <w:szCs w:val="20"/>
-              </w:rPr>
+            <w:pPr>
+              <w:rPr>
+                <w:sz w:val="20"/>
+                <w:szCs w:val="20"/>
+              </w:rPr>
+            </w:pPr>
+            <w:r>
+              <w:rPr>
+                <w:sz w:val="20"/>
+                <w:szCs w:val="20"/>
+              </w:rPr>
+              <w:t>12.6</w:t>
+            </w:r>
+          </w:p>
+        </w:tc>
+        <w:tc>
+          <w:tcPr>
+            <w:tcW w:w="2294" w:type="dxa"/>
+          </w:tcPr>
+          <w:p>
+            <w:pPr>
+              <w:rPr>
+                <w:sz w:val="20"/>
+                <w:szCs w:val="20"/>
+              </w:rPr>
+            </w:pPr>
+            <w:r>
+              <w:rPr>
+                <w:sz w:val="20"/>
+                <w:szCs w:val="20"/>
+              </w:rPr>
+              <w:t>resourceTypeGeneral</w:t>
+            </w:r>
+          </w:p>
+        </w:tc>
+        <w:tc>
+          <w:tcPr>
+            <w:tcW w:w="551" w:type="dxa"/>
+          </w:tcPr>
+          <w:p>
+            <w:pPr>
+              <w:rPr>
+                <w:sz w:val="20"/>
+                <w:szCs w:val="20"/>
+              </w:rPr>
+            </w:pPr>
+            <w:r>
+              <w:rPr>
+                <w:sz w:val="20"/>
+                <w:szCs w:val="20"/>
+              </w:rPr>
+              <w:t>0-1</w:t>
+            </w:r>
+          </w:p>
+        </w:tc>
+        <w:tc>
+          <w:tcPr>
+            <w:tcW w:w="3097" w:type="dxa"/>
+          </w:tcPr>
+          <w:p>
+            <w:pPr>
+              <w:rPr>
+                <w:sz w:val="20"/>
+                <w:szCs w:val="20"/>
+              </w:rPr>
+            </w:pPr>
+            <w:r>
+              <w:rPr>
+                <w:sz w:val="20"/>
+                <w:szCs w:val="20"/>
+              </w:rPr>
+              <w:t>The general type of a resource.</w:t>
+            </w:r>
+          </w:p>
+        </w:tc>
+        <w:tc>
+          <w:tcPr>
+            <w:tcW w:w="2700" w:type="dxa"/>
+          </w:tcPr>
+          <w:p>
+            <w:r>
+              <w:rPr>
+                <w:i/>
+                <w:sz w:val="20"/>
+                <w:szCs w:val="20"/>
+              </w:rPr>
+              <w:t>Controlled List Values:</w:t>
+            </w:r>
+          </w:p>
+          <w:p>
+            <w:pPr>
+              <w:spacing w:after="0"/>
+            </w:pPr>
+            <w:r>
+              <w:rPr>
+                <w:sz w:val="20"/>
+                <w:szCs w:val="20"/>
+              </w:rPr>
+              <w:t>Audiovisual</w:t>
+            </w:r>
+          </w:p>
+          <w:p>
+            <w:pPr>
+              <w:spacing w:after="0"/>
+              <w:rPr>
+                <w:sz w:val="20"/>
+                <w:szCs w:val="20"/>
+              </w:rPr>
+            </w:pPr>
+            <w:r>
+              <w:rPr>
+                <w:sz w:val="20"/>
+                <w:szCs w:val="20"/>
+              </w:rPr>
+              <w:t>Collection</w:t>
+            </w:r>
+          </w:p>
+          <w:p>
+            <w:pPr>
+              <w:spacing w:after="0"/>
+              <w:rPr>
+                <w:sz w:val="20"/>
+                <w:szCs w:val="20"/>
+              </w:rPr>
+            </w:pPr>
+            <w:r>
+              <w:rPr>
+                <w:sz w:val="20"/>
+                <w:szCs w:val="20"/>
+              </w:rPr>
+              <w:t>DataPaper</w:t>
+            </w:r>
+          </w:p>
+          <w:p>
+            <w:pPr>
+              <w:spacing w:after="0"/>
+            </w:pPr>
+            <w:r>
+              <w:rPr>
+                <w:sz w:val="20"/>
+                <w:szCs w:val="20"/>
+              </w:rPr>
+              <w:t>Dataset</w:t>
+            </w:r>
+          </w:p>
+          <w:p>
+            <w:pPr>
+              <w:spacing w:after="0"/>
+            </w:pPr>
+            <w:r>
+              <w:rPr>
+                <w:sz w:val="20"/>
+                <w:szCs w:val="20"/>
+              </w:rPr>
+              <w:t>Event</w:t>
+            </w:r>
+          </w:p>
+          <w:p>
+            <w:pPr>
+              <w:spacing w:after="0"/>
+            </w:pPr>
+            <w:r>
+              <w:rPr>
+                <w:sz w:val="20"/>
+                <w:szCs w:val="20"/>
+              </w:rPr>
+              <w:t>Image</w:t>
+            </w:r>
+          </w:p>
+          <w:p>
+            <w:pPr>
+              <w:spacing w:after="0"/>
+            </w:pPr>
+            <w:r>
+              <w:rPr>
+                <w:sz w:val="20"/>
+                <w:szCs w:val="20"/>
+              </w:rPr>
+              <w:t>InteractiveResource</w:t>
+            </w:r>
+          </w:p>
+          <w:p>
+            <w:pPr>
+              <w:spacing w:after="0"/>
+            </w:pPr>
+            <w:r>
+              <w:rPr>
+                <w:sz w:val="20"/>
+                <w:szCs w:val="20"/>
+              </w:rPr>
+              <w:t>Model</w:t>
+            </w:r>
+          </w:p>
+          <w:p>
+            <w:pPr>
+              <w:spacing w:after="0"/>
+            </w:pPr>
+            <w:r>
+              <w:rPr>
+                <w:sz w:val="20"/>
+                <w:szCs w:val="20"/>
+              </w:rPr>
+              <w:t>PhysicalObject</w:t>
+            </w:r>
+          </w:p>
+          <w:p>
+            <w:pPr>
+              <w:spacing w:after="0"/>
+            </w:pPr>
+            <w:r>
+              <w:rPr>
+                <w:sz w:val="20"/>
+                <w:szCs w:val="20"/>
+              </w:rPr>
+              <w:t>Service</w:t>
+            </w:r>
+          </w:p>
+          <w:p>
+            <w:pPr>
+              <w:spacing w:after="0"/>
+            </w:pPr>
+            <w:r>
+              <w:rPr>
+                <w:sz w:val="20"/>
+                <w:szCs w:val="20"/>
+              </w:rPr>
+              <w:t>Software</w:t>
+            </w:r>
+          </w:p>
+          <w:p>
+            <w:pPr>
+              <w:spacing w:after="0"/>
+            </w:pPr>
+            <w:r>
+              <w:rPr>
+                <w:sz w:val="20"/>
+                <w:szCs w:val="20"/>
+              </w:rPr>
+              <w:t>Sound</w:t>
+            </w:r>
+          </w:p>
+          <w:p>
+            <w:pPr>
+              <w:spacing w:after="0"/>
+            </w:pPr>
+            <w:r>
+              <w:rPr>
+                <w:sz w:val="20"/>
+                <w:szCs w:val="20"/>
+              </w:rPr>
+              <w:lastRenderedPageBreak/>
+              <w:t>Text</w:t>
+            </w:r>
+            <w:r>
+              <w:rPr>
+                <w:sz w:val="20"/>
+                <w:szCs w:val="20"/>
+                <w:vertAlign w:val="superscript"/>
+              </w:rPr>
+              <w:footnoteReference w:id="24"/>
+            </w:r>
+          </w:p>
+          <w:p>
+            <w:pPr>
+              <w:spacing w:after="0"/>
+            </w:pPr>
+            <w:r>
+              <w:rPr>
+                <w:sz w:val="20"/>
+                <w:szCs w:val="20"/>
+              </w:rPr>
+              <w:t xml:space="preserve">Workflow </w:t>
+            </w:r>
+          </w:p>
+          <w:p>
+            <w:pPr>
+              <w:spacing w:after="0"/>
+            </w:pPr>
+            <w:r>
+              <w:rPr>
+                <w:sz w:val="20"/>
+                <w:szCs w:val="20"/>
+              </w:rPr>
+              <w:t xml:space="preserve">Other </w:t>
+            </w:r>
+          </w:p>
+          <w:p>
+            <w:pPr>
+              <w:rPr>
+                <w:sz w:val="20"/>
+                <w:szCs w:val="20"/>
+              </w:rPr>
+            </w:pPr>
+            <w:r>
+              <w:rPr>
+                <w:sz w:val="20"/>
+                <w:szCs w:val="20"/>
+              </w:rPr>
+              <w:t xml:space="preserve">See </w:t>
+            </w:r>
+            <w:hyperlink w:anchor="Table7">
+              <w:r>
+                <w:rPr>
+                  <w:color w:val="1155CC"/>
+                  <w:sz w:val="20"/>
+                  <w:szCs w:val="20"/>
+                  <w:u w:val="single"/>
+                </w:rPr>
+                <w:t xml:space="preserve">Appendix </w:t>
+              </w:r>
+            </w:hyperlink>
+            <w:r>
+              <w:rPr>
+                <w:sz w:val="20"/>
+                <w:szCs w:val="20"/>
+              </w:rPr>
+              <w:t>for definitions and examples.</w:t>
+            </w:r>
+          </w:p>
+        </w:tc>
+      </w:tr>
+      <w:tr>
+        <w:tc>
+          <w:tcPr>
+            <w:tcW w:w="736" w:type="dxa"/>
+          </w:tcPr>
+          <w:p>
+            <w:r>
+              <w:rPr>
+                <w:sz w:val="20"/>
+                <w:szCs w:val="20"/>
+              </w:rPr>
+              <w:lastRenderedPageBreak/>
               <w:t xml:space="preserve">13 </w:t>
             </w:r>
           </w:p>
@@ -11417,40 +11743,40 @@
                 <w:sz w:val="20"/>
                 <w:szCs w:val="20"/>
               </w:rPr>
+              <w:t>Register a new identifier for a major version change. Individual stewards need to determine which are major vs. minor versions</w:t>
+            </w:r>
+            <w:r>
+              <w:rPr>
+                <w:sz w:val="20"/>
+                <w:szCs w:val="20"/>
+                <w:vertAlign w:val="superscript"/>
+              </w:rPr>
+              <w:footnoteReference w:id="25"/>
+            </w:r>
+            <w:r>
+              <w:rPr>
+                <w:sz w:val="20"/>
+                <w:szCs w:val="20"/>
+              </w:rPr>
+              <w:t>.</w:t>
+            </w:r>
+          </w:p>
+          <w:p>
+            <w:r>
+              <w:rPr>
+                <w:sz w:val="20"/>
+                <w:szCs w:val="20"/>
+              </w:rPr>
+              <w:t>Software engineering practice follows this approach of tracking changes and giving new version numbers.</w:t>
+            </w:r>
+          </w:p>
+          <w:p>
+            <w:r>
+              <w:rPr>
+                <w:sz w:val="20"/>
+                <w:szCs w:val="20"/>
+              </w:rPr>
               <w:lastRenderedPageBreak/>
-              <w:t>Register a new identifier for a major version change. Individual stewards need to determine which are major vs. minor versions</w:t>
-            </w:r>
-            <w:r>
-              <w:rPr>
-                <w:sz w:val="20"/>
-                <w:szCs w:val="20"/>
-                <w:vertAlign w:val="superscript"/>
-              </w:rPr>
-              <w:footnoteReference w:id="24"/>
-            </w:r>
-            <w:r>
-              <w:rPr>
-                <w:sz w:val="20"/>
-                <w:szCs w:val="20"/>
-              </w:rPr>
-              <w:t>.</w:t>
-            </w:r>
-          </w:p>
-          <w:p>
-            <w:r>
-              <w:rPr>
-                <w:sz w:val="20"/>
-                <w:szCs w:val="20"/>
-              </w:rPr>
-              <w:t>Software engineering practice follows this approach of tracking changes and giving new version numbers.</w:t>
-            </w:r>
-          </w:p>
-          <w:p>
-            <w:r>
-              <w:rPr>
-                <w:sz w:val="20"/>
-                <w:szCs w:val="20"/>
-              </w:rPr>
               <w:t>May be used in conjunction with properties 11 and 12 (AlternateIdentifier and RelatedIdentifier) to indicate various information updates.</w:t>
             </w:r>
           </w:p>
@@ -11658,7 +11984,7 @@
                 <w:szCs w:val="20"/>
                 <w:vertAlign w:val="superscript"/>
               </w:rPr>
-              <w:footnoteReference w:id="25"/>
+              <w:footnoteReference w:id="26"/>
             </w:r>
           </w:p>
         </w:tc>
@@ -11678,6 +12004,7 @@
                 <w:sz w:val="20"/>
                 <w:szCs w:val="20"/>
               </w:rPr>
+              <w:lastRenderedPageBreak/>
               <w:t>16.1</w:t>
             </w:r>
           </w:p>
@@ -12064,7 +12391,6 @@
                 <w:sz w:val="20"/>
                 <w:szCs w:val="20"/>
               </w:rPr>
-              <w:lastRenderedPageBreak/>
               <w:t>18</w:t>
             </w:r>
           </w:p>
@@ -12229,6 +12555,7 @@
                 <w:sz w:val="20"/>
                 <w:szCs w:val="20"/>
               </w:rPr>
+              <w:lastRenderedPageBreak/>
               <w:t>18.1.1</w:t>
             </w:r>
           </w:p>
@@ -12324,7 +12651,7 @@
                 <w:szCs w:val="20"/>
                 <w:vertAlign w:val="superscript"/>
               </w:rPr>
-              <w:footnoteReference w:id="26"/>
+              <w:footnoteReference w:id="27"/>
             </w:r>
             <w:r>
               <w:rPr>
@@ -12528,7 +12855,6 @@
                 <w:sz w:val="20"/>
                 <w:szCs w:val="20"/>
               </w:rPr>
-              <w:lastRenderedPageBreak/>
               <w:t>Example: 31.233</w:t>
             </w:r>
           </w:p>
@@ -12570,7 +12896,6 @@
                 <w:sz w:val="20"/>
                 <w:szCs w:val="20"/>
               </w:rPr>
-              <w:lastRenderedPageBreak/>
               <w:t>18.2</w:t>
             </w:r>
           </w:p>
@@ -12836,6 +13161,7 @@
                 <w:sz w:val="20"/>
                 <w:szCs w:val="20"/>
               </w:rPr>
+              <w:lastRenderedPageBreak/>
               <w:t>18.2.2</w:t>
             </w:r>
           </w:p>
@@ -13191,7 +13517,6 @@
                 <w:sz w:val="20"/>
                 <w:szCs w:val="20"/>
               </w:rPr>
-              <w:lastRenderedPageBreak/>
               <w:t>18.2.4</w:t>
             </w:r>
           </w:p>
@@ -13551,6 +13876,7 @@
                 <w:sz w:val="20"/>
                 <w:szCs w:val="20"/>
               </w:rPr>
+              <w:lastRenderedPageBreak/>
               <w:t>18.4.1</w:t>
             </w:r>
           </w:p>
@@ -13856,7 +14182,6 @@
                 <w:sz w:val="20"/>
                 <w:szCs w:val="20"/>
               </w:rPr>
-              <w:lastRenderedPageBreak/>
               <w:t>18.4.1.2</w:t>
             </w:r>
           </w:p>
@@ -14048,7 +14373,7 @@
                 <w:szCs w:val="20"/>
                 <w:vertAlign w:val="superscript"/>
               </w:rPr>
-              <w:footnoteReference w:id="27"/>
+              <w:footnoteReference w:id="28"/>
             </w:r>
           </w:p>
         </w:tc>
@@ -14273,6 +14598,7 @@
                 <w:sz w:val="20"/>
                 <w:szCs w:val="20"/>
               </w:rPr>
+              <w:lastRenderedPageBreak/>
               <w:t>18.4.2.2</w:t>
             </w:r>
           </w:p>
@@ -14560,7 +14886,6 @@
                 <w:sz w:val="20"/>
                 <w:szCs w:val="20"/>
               </w:rPr>
-              <w:lastRenderedPageBreak/>
               <w:t>19.2</w:t>
             </w:r>
           </w:p>
@@ -14746,7 +15071,7 @@
                 <w:szCs w:val="20"/>
                 <w:vertAlign w:val="superscript"/>
               </w:rPr>
-              <w:footnoteReference w:id="28"/>
+              <w:footnoteReference w:id="29"/>
             </w:r>
           </w:p>
           <w:p>
@@ -15021,58 +15346,12 @@
           </w:p>
         </w:tc>
       </w:tr>
-      <w:tr>
-        <w:trPr>
-          <w:cantSplit/>
-        </w:trPr>
-        <w:tc>
-          <w:tcPr>
-            <w:tcW w:w="736" w:type="dxa"/>
-            <w:shd w:val="clear" w:color="auto" w:fill="D9D9D9"/>
-          </w:tcPr>
-          <w:p/>
-        </w:tc>
-        <w:tc>
-          <w:tcPr>
-            <w:tcW w:w="2294" w:type="dxa"/>
-            <w:shd w:val="clear" w:color="auto" w:fill="D9D9D9"/>
-          </w:tcPr>
-          <w:p/>
-        </w:tc>
-        <w:tc>
-          <w:tcPr>
-            <w:tcW w:w="551" w:type="dxa"/>
-            <w:shd w:val="clear" w:color="auto" w:fill="D9D9D9"/>
-          </w:tcPr>
-          <w:p/>
-        </w:tc>
-        <w:tc>
-          <w:tcPr>
-            <w:tcW w:w="3097" w:type="dxa"/>
-            <w:shd w:val="clear" w:color="auto" w:fill="D9D9D9"/>
-          </w:tcPr>
-          <w:p/>
-        </w:tc>
-        <w:tc>
-          <w:tcPr>
-            <w:tcW w:w="2700" w:type="dxa"/>
-            <w:shd w:val="clear" w:color="auto" w:fill="D9D9D9"/>
-          </w:tcPr>
-          <w:p/>
-        </w:tc>
-      </w:tr>
     </w:tbl>
-    <w:p/>
-    <w:p>
-      <w:r>
-        <w:br w:type="page"/>
-      </w:r>
-    </w:p>
     <w:p>
       <w:pPr>
         <w:pStyle w:val="berschrift1"/>
       </w:pPr>
-      <w:bookmarkStart w:id="19" w:name="_Toc494115599"/>
+      <w:bookmarkStart w:id="18" w:name="_Toc494115599"/>
       <w:r>
         <w:lastRenderedPageBreak/>
         <w:t>XML Example</w:t>
@@ -15080,7 +15359,7 @@
       <w:r>
         <w:t>s</w:t>
       </w:r>
-      <w:bookmarkEnd w:id="19"/>
+      <w:bookmarkEnd w:id="18"/>
     </w:p>
     <w:p>
       <w:r>
@@ -15102,11 +15381,11 @@
       <w:pPr>
         <w:pStyle w:val="berschrift1"/>
       </w:pPr>
-      <w:bookmarkStart w:id="20" w:name="_Toc494115600"/>
+      <w:bookmarkStart w:id="19" w:name="_Toc494115600"/>
       <w:r>
         <w:t>XML Schema</w:t>
       </w:r>
-      <w:bookmarkEnd w:id="20"/>
+      <w:bookmarkEnd w:id="19"/>
     </w:p>
     <w:p>
       <w:r>
@@ -15182,11 +15461,11 @@
       <w:pPr>
         <w:pStyle w:val="berschrift1"/>
       </w:pPr>
-      <w:bookmarkStart w:id="21" w:name="_Toc494115601"/>
+      <w:bookmarkStart w:id="20" w:name="_Toc494115601"/>
       <w:r>
         <w:t>Other DataCite Services</w:t>
       </w:r>
-      <w:bookmarkEnd w:id="21"/>
+      <w:bookmarkEnd w:id="20"/>
     </w:p>
     <w:p>
       <w:r>
@@ -15215,26 +15494,26 @@
       <w:pPr>
         <w:pStyle w:val="berschrift1"/>
       </w:pPr>
-      <w:bookmarkStart w:id="22" w:name="_Toc494115602"/>
+      <w:bookmarkStart w:id="21" w:name="_Toc494115602"/>
       <w:r>
         <w:t>Appendices</w:t>
       </w:r>
+      <w:bookmarkEnd w:id="21"/>
+    </w:p>
+    <w:p>
+      <w:pPr>
+        <w:pStyle w:val="berschrift2"/>
+      </w:pPr>
+      <w:bookmarkStart w:id="22" w:name="Appenx1"/>
+      <w:bookmarkStart w:id="23" w:name="_Toc494115603"/>
+      <w:r>
+        <w:t>Appendix 1</w:t>
+      </w:r>
       <w:bookmarkEnd w:id="22"/>
-    </w:p>
-    <w:p>
-      <w:pPr>
-        <w:pStyle w:val="berschrift2"/>
-      </w:pPr>
-      <w:bookmarkStart w:id="23" w:name="Appenx1"/>
-      <w:bookmarkStart w:id="24" w:name="_Toc494115603"/>
-      <w:r>
-        <w:t>Appendix 1</w:t>
+      <w:r>
+        <w:t>: Controlled List Definitions</w:t>
       </w:r>
       <w:bookmarkEnd w:id="23"/>
-      <w:r>
-        <w:t>: Controlled List Definitions</w:t>
-      </w:r>
-      <w:bookmarkEnd w:id="24"/>
     </w:p>
     <w:p>
       <w:r>
@@ -15256,14 +15535,14 @@
       <w:pPr>
         <w:spacing w:after="0"/>
       </w:pPr>
-      <w:bookmarkStart w:id="25" w:name="Table5"/>
+      <w:bookmarkStart w:id="24" w:name="Table5"/>
       <w:r>
         <w:rPr>
           <w:color w:val="4F81BD"/>
         </w:rPr>
         <w:t>Table 5</w:t>
       </w:r>
-      <w:bookmarkEnd w:id="25"/>
+      <w:bookmarkEnd w:id="24"/>
       <w:r>
         <w:rPr>
           <w:color w:val="4F81BD"/>
@@ -16350,14 +16629,14 @@
         </w:rPr>
         <w:t xml:space="preserve"> </w:t>
       </w:r>
-      <w:bookmarkStart w:id="26" w:name="Table6"/>
+      <w:bookmarkStart w:id="25" w:name="Table6"/>
       <w:r>
         <w:rPr>
           <w:color w:val="4F81BD"/>
         </w:rPr>
         <w:t>Table 6: Description of dateType</w:t>
       </w:r>
-      <w:bookmarkEnd w:id="26"/>
+      <w:bookmarkEnd w:id="25"/>
     </w:p>
     <w:tbl>
       <w:tblPr>
@@ -16863,7 +17142,7 @@
       </w:r>
     </w:p>
     <w:p>
-      <w:bookmarkStart w:id="27" w:name="resourceTypeGeneral"/>
+      <w:bookmarkStart w:id="26" w:name="resourceTypeGeneral"/>
       <w:r>
         <w:rPr>
           <w:rFonts w:ascii="Courier New" w:eastAsia="Courier New" w:hAnsi="Courier New" w:cs="Courier New"/>
@@ -16874,10 +17153,10 @@
         <w:lastRenderedPageBreak/>
         <w:t>resourceTypeGeneral</w:t>
       </w:r>
-      <w:bookmarkEnd w:id="27"/>
-    </w:p>
-    <w:p>
-      <w:bookmarkStart w:id="28" w:name="Table7"/>
+      <w:bookmarkEnd w:id="26"/>
+    </w:p>
+    <w:p>
+      <w:bookmarkStart w:id="27" w:name="Table7"/>
       <w:r>
         <w:rPr>
           <w:color w:val="4F81BD"/>
@@ -16916,7 +17195,7 @@
           <w:tcPr>
             <w:tcW w:w="2001" w:type="dxa"/>
           </w:tcPr>
-          <w:bookmarkEnd w:id="28"/>
+          <w:bookmarkEnd w:id="27"/>
           <w:p>
             <w:pPr>
               <w:jc w:val="center"/>
@@ -16957,7 +17236,7 @@
                 <w:szCs w:val="20"/>
                 <w:vertAlign w:val="superscript"/>
               </w:rPr>
-              <w:footnoteReference w:id="29"/>
+              <w:footnoteReference w:id="30"/>
             </w:r>
           </w:p>
         </w:tc>
@@ -17083,7 +17362,21 @@
                 <w:sz w:val="20"/>
                 <w:szCs w:val="20"/>
               </w:rPr>
-              <w:t>An aggregation of resources, which may encompass collections of one resourceType as well as those of mixed types. A collection is described as a group; its parts may also be separately described.</w:t>
+              <w:t>An aggregation of resources, which may encompass collections of one resourceType as well as those of mixed types. A collection is</w:t>
+            </w:r>
+            <w:r>
+              <w:rPr>
+                <w:sz w:val="20"/>
+                <w:szCs w:val="20"/>
+              </w:rPr>
+              <w:t xml:space="preserve"> </w:t>
+            </w:r>
+            <w:r>
+              <w:rPr>
+                <w:sz w:val="20"/>
+                <w:szCs w:val="20"/>
+              </w:rPr>
+              <w:t>described as a group; its parts may also be separately described.</w:t>
             </w:r>
           </w:p>
         </w:tc>
@@ -18347,7 +18640,7 @@
                 <w:szCs w:val="20"/>
                 <w:vertAlign w:val="superscript"/>
               </w:rPr>
-              <w:footnoteReference w:id="30"/>
+              <w:footnoteReference w:id="31"/>
             </w:r>
           </w:p>
         </w:tc>
@@ -18446,7 +18739,7 @@
       </w:r>
     </w:p>
     <w:p>
-      <w:bookmarkStart w:id="29" w:name="Table8"/>
+      <w:bookmarkStart w:id="28" w:name="Table8"/>
       <w:r>
         <w:rPr>
           <w:color w:val="4F81BD"/>
@@ -18484,7 +18777,7 @@
           <w:tcPr>
             <w:tcW w:w="1008" w:type="dxa"/>
           </w:tcPr>
-          <w:bookmarkEnd w:id="29"/>
+          <w:bookmarkEnd w:id="28"/>
           <w:p>
             <w:pPr>
               <w:jc w:val="center"/>
@@ -20520,7 +20813,7 @@
       <w:pPr>
         <w:spacing w:after="0"/>
       </w:pPr>
-      <w:bookmarkStart w:id="30" w:name="relationTpye"/>
+      <w:bookmarkStart w:id="29" w:name="relationTpye"/>
       <w:r>
         <w:rPr>
           <w:rFonts w:ascii="Courier New" w:eastAsia="Courier New" w:hAnsi="Courier New" w:cs="Courier New"/>
@@ -20530,7 +20823,7 @@
         </w:rPr>
         <w:t>relationType</w:t>
       </w:r>
-      <w:bookmarkEnd w:id="30"/>
+      <w:bookmarkEnd w:id="29"/>
     </w:p>
     <w:p>
       <w:r>
@@ -20542,7 +20835,7 @@
       </w:r>
     </w:p>
     <w:p>
-      <w:bookmarkStart w:id="31" w:name="Table9"/>
+      <w:bookmarkStart w:id="30" w:name="Table9"/>
       <w:r>
         <w:rPr>
           <w:color w:val="4F81BD"/>
@@ -20579,7 +20872,7 @@
           <w:tcPr>
             <w:tcW w:w="1760" w:type="dxa"/>
           </w:tcPr>
-          <w:bookmarkEnd w:id="31"/>
+          <w:bookmarkEnd w:id="30"/>
           <w:p>
             <w:pPr>
               <w:spacing w:after="0" w:line="480" w:lineRule="auto"/>
@@ -24646,7 +24939,7 @@
       </w:pPr>
     </w:p>
     <w:p>
-      <w:bookmarkStart w:id="32" w:name="Table10"/>
+      <w:bookmarkStart w:id="31" w:name="Table10"/>
       <w:r>
         <w:rPr>
           <w:color w:val="4F81BD"/>
@@ -24683,7 +24976,7 @@
           <w:tcPr>
             <w:tcW w:w="1728" w:type="dxa"/>
           </w:tcPr>
-          <w:bookmarkEnd w:id="32"/>
+          <w:bookmarkEnd w:id="31"/>
           <w:p>
             <w:pPr>
               <w:spacing w:after="0" w:line="480" w:lineRule="auto"/>
@@ -25208,17 +25501,17 @@
       <w:pPr>
         <w:pStyle w:val="berschrift2"/>
       </w:pPr>
-      <w:bookmarkStart w:id="33" w:name="Appenx2"/>
-      <w:bookmarkStart w:id="34" w:name="_Toc494115604"/>
+      <w:bookmarkStart w:id="32" w:name="Appenx2"/>
+      <w:bookmarkStart w:id="33" w:name="_Toc494115604"/>
       <w:r>
         <w:lastRenderedPageBreak/>
         <w:t>Appendix 2</w:t>
       </w:r>
+      <w:bookmarkEnd w:id="32"/>
+      <w:r>
+        <w:t>: Earlier Version Update Notes</w:t>
+      </w:r>
       <w:bookmarkEnd w:id="33"/>
-      <w:r>
-        <w:t>: Earlier Version Update Notes</w:t>
-      </w:r>
-      <w:bookmarkEnd w:id="34"/>
     </w:p>
     <w:p>
       <w:pPr>
@@ -25963,7 +26256,7 @@
         <w:rPr>
           <w:vertAlign w:val="superscript"/>
         </w:rPr>
-        <w:footnoteReference w:id="31"/>
+        <w:footnoteReference w:id="32"/>
       </w:r>
       <w:r>
         <w:t>:</w:t>
@@ -26004,7 +26297,7 @@
         <w:rPr>
           <w:vertAlign w:val="superscript"/>
         </w:rPr>
-        <w:footnoteReference w:id="32"/>
+        <w:footnoteReference w:id="33"/>
       </w:r>
       <w:r>
         <w:t xml:space="preserve"> standard for depicting date ranges, so that a range is indicated as follows</w:t>
@@ -26479,7 +26772,7 @@
         <w:rPr>
           <w:vertAlign w:val="superscript"/>
         </w:rPr>
-        <w:footnoteReference w:id="33"/>
+        <w:footnoteReference w:id="34"/>
       </w:r>
       <w:r>
         <w:t xml:space="preserve"> that can be used on the properties </w:t>
@@ -26961,19 +27254,19 @@
       <w:pPr>
         <w:pStyle w:val="berschrift2"/>
       </w:pPr>
-      <w:bookmarkStart w:id="35" w:name="Appenx3"/>
-      <w:bookmarkStart w:id="36" w:name="_Toc494115605"/>
+      <w:bookmarkStart w:id="34" w:name="Appenx3"/>
+      <w:bookmarkStart w:id="35" w:name="_Toc494115605"/>
       <w:r>
         <w:t>Appendix 3</w:t>
       </w:r>
+      <w:bookmarkEnd w:id="34"/>
+      <w:r>
+        <w:t xml:space="preserve">: </w:t>
+      </w:r>
+      <w:r>
+        <w:t>Standard values for unknown information</w:t>
+      </w:r>
       <w:bookmarkEnd w:id="35"/>
-      <w:r>
-        <w:t xml:space="preserve">: </w:t>
-      </w:r>
-      <w:r>
-        <w:t>Standard values for unknown information</w:t>
-      </w:r>
-      <w:bookmarkEnd w:id="36"/>
     </w:p>
     <w:p>
       <w:pPr>
@@ -26992,7 +27285,7 @@
       <w:pPr>
         <w:spacing w:after="0"/>
       </w:pPr>
-      <w:bookmarkStart w:id="37" w:name="Table11"/>
+      <w:bookmarkStart w:id="36" w:name="Table11"/>
       <w:r>
         <w:rPr>
           <w:color w:val="4F81BD"/>
@@ -27025,7 +27318,7 @@
           <w:tcPr>
             <w:tcW w:w="2718" w:type="dxa"/>
           </w:tcPr>
-          <w:bookmarkEnd w:id="37"/>
+          <w:bookmarkEnd w:id="36"/>
           <w:p>
             <w:pPr>
               <w:spacing w:after="0" w:line="480" w:lineRule="auto"/>
@@ -27439,19 +27732,19 @@
       <w:pPr>
         <w:pStyle w:val="berschrift2"/>
       </w:pPr>
-      <w:bookmarkStart w:id="38" w:name="Appnx4"/>
-      <w:bookmarkStart w:id="39" w:name="Appendix4"/>
-      <w:bookmarkStart w:id="40" w:name="_Toc494115606"/>
+      <w:bookmarkStart w:id="37" w:name="Appnx4"/>
+      <w:bookmarkStart w:id="38" w:name="Appendix4"/>
+      <w:bookmarkStart w:id="39" w:name="_Toc494115606"/>
       <w:r>
         <w:lastRenderedPageBreak/>
         <w:t>Appendix 4</w:t>
       </w:r>
+      <w:bookmarkEnd w:id="37"/>
       <w:bookmarkEnd w:id="38"/>
+      <w:r>
+        <w:t>: Version 4.1 Changes in support of software citation</w:t>
+      </w:r>
       <w:bookmarkEnd w:id="39"/>
-      <w:r>
-        <w:t>: Version 4.1 Changes in support of software citation</w:t>
-      </w:r>
-      <w:bookmarkEnd w:id="40"/>
     </w:p>
     <w:p/>
     <w:p>
@@ -28390,15 +28683,15 @@
           <w:rFonts w:ascii="Arial" w:eastAsia="Arial" w:hAnsi="Arial" w:cs="Arial"/>
         </w:rPr>
       </w:pPr>
-      <w:bookmarkStart w:id="41" w:name="_Appendix_5:_FORCE11"/>
-      <w:bookmarkStart w:id="42" w:name="Appnx5"/>
-      <w:bookmarkStart w:id="43" w:name="_Toc494115607"/>
-      <w:bookmarkEnd w:id="41"/>
+      <w:bookmarkStart w:id="40" w:name="_Appendix_5:_FORCE11"/>
+      <w:bookmarkStart w:id="41" w:name="Appnx5"/>
+      <w:bookmarkStart w:id="42" w:name="_Toc494115607"/>
+      <w:bookmarkEnd w:id="40"/>
       <w:r>
         <w:lastRenderedPageBreak/>
         <w:t>Appendix 5</w:t>
       </w:r>
-      <w:bookmarkEnd w:id="42"/>
+      <w:bookmarkEnd w:id="41"/>
       <w:r>
         <w:t>: FORCE11 Software Citation Principles</w:t>
       </w:r>
@@ -28406,12 +28699,12 @@
         <w:rPr>
           <w:vertAlign w:val="superscript"/>
         </w:rPr>
-        <w:footnoteReference w:id="34"/>
+        <w:footnoteReference w:id="35"/>
       </w:r>
       <w:r>
         <w:t xml:space="preserve"> Mapping</w:t>
       </w:r>
-      <w:bookmarkEnd w:id="43"/>
+      <w:bookmarkEnd w:id="42"/>
     </w:p>
     <w:p>
       <w:pPr>
@@ -29310,7 +29603,7 @@
       <w:rPr>
         <w:noProof/>
       </w:rPr>
-      <w:t>36</w:t>
+      <w:t>21</w:t>
     </w:r>
     <w:r>
       <w:fldChar w:fldCharType="end"/>
@@ -30164,9 +30457,47 @@
           <w:sz w:val="20"/>
           <w:szCs w:val="20"/>
         </w:rPr>
+        <w:t xml:space="preserve">Combine “Text” with free-text or terms from the CASRAI Publications resource type list found here: </w:t>
+      </w:r>
+      <w:hyperlink r:id="rId22">
+        <w:r>
+          <w:rPr>
+            <w:color w:val="0000FF"/>
+            <w:sz w:val="20"/>
+            <w:szCs w:val="20"/>
+            <w:u w:val="single"/>
+          </w:rPr>
+          <w:t>http://dictionary.casrai.org/Output_Types</w:t>
+        </w:r>
+      </w:hyperlink>
+      <w:r>
+        <w:rPr>
+          <w:sz w:val="20"/>
+          <w:szCs w:val="20"/>
+        </w:rPr>
+        <w:t xml:space="preserve"> </w:t>
+      </w:r>
+    </w:p>
+  </w:footnote>
+  <w:footnote w:id="25">
+    <w:p>
+      <w:pPr>
+        <w:spacing w:after="0"/>
+      </w:pPr>
+      <w:r>
+        <w:rPr>
+          <w:vertAlign w:val="superscript"/>
+        </w:rPr>
+        <w:footnoteRef/>
+      </w:r>
+      <w:r>
+        <w:rPr>
+          <w:sz w:val="20"/>
+          <w:szCs w:val="20"/>
+        </w:rPr>
         <w:t xml:space="preserve"> Based on the work of the Earth Science Information Partners (ESIP). For more guidance, see: </w:t>
       </w:r>
-      <w:hyperlink r:id="rId22" w:anchor="Note_on_Versioning_and_Locators">
+      <w:hyperlink r:id="rId23" w:anchor="Note_on_Versioning_and_Locators">
         <w:r>
           <w:rPr>
             <w:color w:val="0000FF"/>
@@ -30179,7 +30510,7 @@
       </w:hyperlink>
     </w:p>
   </w:footnote>
-  <w:footnote w:id="25">
+  <w:footnote w:id="26">
     <w:p>
       <w:pPr>
         <w:spacing w:after="0"/>
@@ -30202,7 +30533,7 @@
         </w:rPr>
         <w:t xml:space="preserve"> </w:t>
       </w:r>
-      <w:hyperlink r:id="rId23">
+      <w:hyperlink r:id="rId24">
         <w:r>
           <w:rPr>
             <w:color w:val="1155CC"/>
@@ -30223,7 +30554,7 @@
       </w:r>
     </w:p>
   </w:footnote>
-  <w:footnote w:id="26">
+  <w:footnote w:id="27">
     <w:p>
       <w:pPr>
         <w:spacing w:after="0"/>
@@ -30247,7 +30578,7 @@
       </w:r>
     </w:p>
   </w:footnote>
-  <w:footnote w:id="27">
+  <w:footnote w:id="28">
     <w:p>
       <w:pPr>
         <w:spacing w:after="0"/>
@@ -30271,7 +30602,7 @@
       </w:r>
     </w:p>
   </w:footnote>
-  <w:footnote w:id="28">
+  <w:footnote w:id="29">
     <w:p>
       <w:pPr>
         <w:spacing w:after="0"/>
@@ -30289,7 +30620,7 @@
         </w:rPr>
         <w:t xml:space="preserve"> The FundRef service is now called “Open Funder Registry” (</w:t>
       </w:r>
-      <w:hyperlink r:id="rId24">
+      <w:hyperlink r:id="rId25">
         <w:r>
           <w:rPr>
             <w:color w:val="1155CC"/>
@@ -30309,7 +30640,7 @@
       </w:r>
     </w:p>
   </w:footnote>
-  <w:footnote w:id="29">
+  <w:footnote w:id="30">
     <w:p>
       <w:pPr>
         <w:spacing w:after="0"/>
@@ -30327,7 +30658,7 @@
         </w:rPr>
         <w:t xml:space="preserve">Where there is direct correspondence with the Dublin Core Metadata, DataCite definitions have borrowed liberally from the DCMI definitions. See: </w:t>
       </w:r>
-      <w:hyperlink r:id="rId25">
+      <w:hyperlink r:id="rId26">
         <w:r>
           <w:rPr>
             <w:color w:val="0000FF"/>
@@ -30340,7 +30671,7 @@
       </w:hyperlink>
     </w:p>
   </w:footnote>
-  <w:footnote w:id="30">
+  <w:footnote w:id="31">
     <w:p>
       <w:pPr>
         <w:spacing w:after="0"/>
@@ -30358,7 +30689,7 @@
         </w:rPr>
         <w:t xml:space="preserve"> An education module on workflows prepared by DataONE is available at </w:t>
       </w:r>
-      <w:hyperlink r:id="rId26">
+      <w:hyperlink r:id="rId27">
         <w:r>
           <w:rPr>
             <w:color w:val="0000FF"/>
@@ -30371,7 +30702,7 @@
       </w:hyperlink>
     </w:p>
   </w:footnote>
-  <w:footnote w:id="31">
+  <w:footnote w:id="32">
     <w:p>
       <w:pPr>
         <w:spacing w:after="0"/>
@@ -30391,7 +30722,7 @@
       </w:r>
     </w:p>
   </w:footnote>
-  <w:footnote w:id="32">
+  <w:footnote w:id="33">
     <w:p>
       <w:pPr>
         <w:spacing w:after="0"/>
@@ -30409,7 +30740,7 @@
         </w:rPr>
         <w:t xml:space="preserve"> The standard is documented here: </w:t>
       </w:r>
-      <w:hyperlink r:id="rId27" w:history="1">
+      <w:hyperlink r:id="rId28" w:history="1">
         <w:r>
           <w:rPr>
             <w:rStyle w:val="Hyperlink"/>
@@ -30426,7 +30757,7 @@
       </w:r>
     </w:p>
   </w:footnote>
-  <w:footnote w:id="33">
+  <w:footnote w:id="34">
     <w:p>
       <w:pPr>
         <w:spacing w:after="0"/>
@@ -30446,7 +30777,7 @@
       </w:r>
     </w:p>
   </w:footnote>
-  <w:footnote w:id="34">
+  <w:footnote w:id="35">
     <w:p>
       <w:pPr>
         <w:spacing w:after="0"/>
@@ -34770,7 +35101,7 @@
 </file>
 
 <file path=customXml/itemProps1.xml><?xml version="1.0" encoding="utf-8"?>
-<ds:datastoreItem xmlns:ds="http://schemas.openxmlformats.org/officeDocument/2006/customXml" ds:itemID="{8D34DC36-ED6C-2145-BB44-2510BAA976EA}">
+<ds:datastoreItem xmlns:ds="http://schemas.openxmlformats.org/officeDocument/2006/customXml" ds:itemID="{9CD2FF2B-91FF-DF4B-9B1B-425C08111DA2}">
   <ds:schemaRefs>
     <ds:schemaRef ds:uri="http://schemas.openxmlformats.org/officeDocument/2006/bibliography"/>
   </ds:schemaRefs>

</xml_diff>